<commit_message>
more data + descriptions
</commit_message>
<xml_diff>
--- a/Data/BinningMethodsText.docx
+++ b/Data/BinningMethodsText.docx
@@ -30,35 +30,25 @@
         <w:t xml:space="preserve"> recommended by the Genomic Standards Consortium for metagenome-assemb</w:t>
       </w:r>
       <w:r>
-        <w:t xml:space="preserve">led genome is shown in Table X. </w:t>
+        <w:t>led genome</w:t>
+      </w:r>
+      <w:r>
+        <w:t xml:space="preserve"> (1)</w:t>
+      </w:r>
+      <w:r>
+        <w:t xml:space="preserve"> is shown in Table X. </w:t>
       </w:r>
       <w:r>
         <w:t xml:space="preserve">The following approaches apply to all bins derived. </w:t>
       </w:r>
       <w:r>
-        <w:t xml:space="preserve">Taxonomic classification was performed using the </w:t>
-      </w:r>
-      <w:proofErr w:type="spellStart"/>
-      <w:r>
-        <w:t>taxator-tk</w:t>
-      </w:r>
-      <w:proofErr w:type="spellEnd"/>
-      <w:r>
-        <w:t xml:space="preserve"> algorithm (). </w:t>
+        <w:t xml:space="preserve">Taxonomic classification was performed using the taxator-tk algorithm (). </w:t>
       </w:r>
       <w:r>
         <w:t>Reassembly of bins and initial c</w:t>
       </w:r>
       <w:r>
-        <w:t xml:space="preserve">o-assembly was performed using </w:t>
-      </w:r>
-      <w:proofErr w:type="spellStart"/>
-      <w:r>
-        <w:t>SPAdes</w:t>
-      </w:r>
-      <w:proofErr w:type="spellEnd"/>
-      <w:r>
-        <w:t xml:space="preserve"> 3.</w:t>
+        <w:t>o-assembly was performed using SPAdes 3.</w:t>
       </w:r>
       <w:r>
         <w:t>11</w:t>
@@ -67,15 +57,7 @@
         <w:t>()</w:t>
       </w:r>
       <w:r>
-        <w:t>. The initial assembly was completed in metagenomic mode and reassembly was done for each bin in `careful` mode using the first pass contigs as `untrusted contigs</w:t>
-      </w:r>
-      <w:proofErr w:type="gramStart"/>
-      <w:r>
-        <w:t>` .</w:t>
-      </w:r>
-      <w:proofErr w:type="gramEnd"/>
-      <w:r>
-        <w:t xml:space="preserve"> </w:t>
+        <w:t xml:space="preserve">. The initial assembly was completed in metagenomic mode and reassembly was done for each bin in `careful` mode using the first pass contigs as `untrusted contigs` . </w:t>
       </w:r>
     </w:p>
     <w:p>
@@ -109,13 +91,8 @@
       <w:r>
         <w:t xml:space="preserve">the lineage workflow in </w:t>
       </w:r>
-      <w:proofErr w:type="spellStart"/>
-      <w:r>
-        <w:t>CheckM</w:t>
-      </w:r>
-      <w:proofErr w:type="spellEnd"/>
-      <w:r>
-        <w:t xml:space="preserve">. </w:t>
+      <w:r>
+        <w:t xml:space="preserve">CheckM. </w:t>
       </w:r>
       <w:r>
         <w:t>The bioinformatics pipeline from QC, to</w:t>
@@ -124,48 +101,16 @@
         <w:t xml:space="preserve"> </w:t>
       </w:r>
       <w:r>
-        <w:t>assembly</w:t>
-      </w:r>
-      <w:r>
-        <w:t xml:space="preserve">, to binning, to refinement, to reassembly, and taxonomic classification was done within the </w:t>
-      </w:r>
-      <w:proofErr w:type="spellStart"/>
-      <w:r>
-        <w:t>metaWRAP</w:t>
-      </w:r>
-      <w:proofErr w:type="spellEnd"/>
-      <w:r>
-        <w:t xml:space="preserve"> software. </w:t>
-      </w:r>
-      <w:r>
-        <w:t xml:space="preserve">Annotation was primarily completed using </w:t>
-      </w:r>
-      <w:proofErr w:type="spellStart"/>
-      <w:r>
-        <w:t>prokka</w:t>
-      </w:r>
-      <w:proofErr w:type="spellEnd"/>
+        <w:t xml:space="preserve">assembly, to binning, to refinement, to reassembly, and taxonomic classification was done within the metaWRAP software. </w:t>
+      </w:r>
+      <w:r>
+        <w:t>Annotation was primarily completed using prokka</w:t>
+      </w:r>
       <w:r>
         <w:t xml:space="preserve"> ()</w:t>
       </w:r>
       <w:r>
-        <w:t>, but additional protein annotations were conducted using `metabolic-</w:t>
-      </w:r>
-      <w:proofErr w:type="spellStart"/>
-      <w:r>
-        <w:t>hmms</w:t>
-      </w:r>
-      <w:proofErr w:type="spellEnd"/>
-      <w:r>
-        <w:t xml:space="preserve">` collection provided by the </w:t>
-      </w:r>
-      <w:proofErr w:type="spellStart"/>
-      <w:r>
-        <w:t>Banfield</w:t>
-      </w:r>
-      <w:proofErr w:type="spellEnd"/>
-      <w:r>
-        <w:t xml:space="preserve"> lab</w:t>
+        <w:t>, but additional protein annotations were conducted using `metabolic-hmms` collection provided by the Banfield lab</w:t>
       </w:r>
       <w:r>
         <w:t xml:space="preserve"> ()</w:t>
@@ -179,30 +124,15 @@
       <w:r>
         <w:t xml:space="preserve">` collection provided by </w:t>
       </w:r>
-      <w:proofErr w:type="spellStart"/>
-      <w:r>
-        <w:t>BioEnergy</w:t>
-      </w:r>
-      <w:proofErr w:type="spellEnd"/>
-      <w:r>
-        <w:t xml:space="preserve"> Science Center of the DOE</w:t>
+      <w:r>
+        <w:t>BioEnergy Science Center of the DOE</w:t>
       </w:r>
       <w:r>
         <w:t xml:space="preserve"> (), and the KEGG </w:t>
       </w:r>
-      <w:proofErr w:type="spellStart"/>
-      <w:r>
-        <w:t>BlastKOALA</w:t>
-      </w:r>
-      <w:proofErr w:type="spellEnd"/>
-      <w:r>
-        <w:t xml:space="preserve"> and </w:t>
-      </w:r>
-      <w:proofErr w:type="spellStart"/>
-      <w:r>
-        <w:t>GhostKOALA</w:t>
-      </w:r>
-      <w:proofErr w:type="spellEnd"/>
+      <w:r>
+        <w:t>BlastKOALA and GhostKOALA</w:t>
+      </w:r>
       <w:r>
         <w:t xml:space="preserve"> annotation </w:t>
       </w:r>
@@ -213,39 +143,7 @@
         <w:t xml:space="preserve"> ().</w:t>
       </w:r>
       <w:r>
-        <w:t xml:space="preserve"> Within </w:t>
-      </w:r>
-      <w:proofErr w:type="spellStart"/>
-      <w:r>
-        <w:t>prokka</w:t>
-      </w:r>
-      <w:proofErr w:type="spellEnd"/>
-      <w:r>
-        <w:t xml:space="preserve">, </w:t>
-      </w:r>
-      <w:proofErr w:type="spellStart"/>
-      <w:r>
-        <w:t>barrnap</w:t>
-      </w:r>
-      <w:proofErr w:type="spellEnd"/>
-      <w:r>
-        <w:t xml:space="preserve"> v0.8 and Aragorn v1.2 were used to call </w:t>
-      </w:r>
-      <w:proofErr w:type="spellStart"/>
-      <w:r>
-        <w:t>rRNA</w:t>
-      </w:r>
-      <w:proofErr w:type="spellEnd"/>
-      <w:r>
-        <w:t xml:space="preserve"> &amp; </w:t>
-      </w:r>
-      <w:proofErr w:type="spellStart"/>
-      <w:r>
-        <w:t>tRNA</w:t>
-      </w:r>
-      <w:proofErr w:type="spellEnd"/>
-      <w:r>
-        <w:t xml:space="preserve"> respectively. </w:t>
+        <w:t xml:space="preserve"> Within prokka, barrnap v0.8 and Aragorn v1.2 were used to call rRNA &amp; tRNA respectively. </w:t>
       </w:r>
       <w:r>
         <w:t xml:space="preserve">Gene calls were performed using Prodigal and all protein sequences were generated using Translation Table 11. </w:t>
@@ -264,6 +162,9 @@
           <w:numId w:val="2"/>
         </w:numPr>
       </w:pPr>
+      <w:r>
+        <w:t>Robert M Bowers, Nikos C Kyrpides, Ramunas Stepanauskas, Miranda Harmon-Smith, Devin Doud, T B K Reddy, Frederik Schulz, Jessica Jarett, Adam R Rivers, Emiley A Eloe-Fadrosh, Susannah G Tringe, Natalia N Ivanova, Alex Copeland, Alicia Clum, Eric D Becraft, Rex R Malmstrom, Bruce Birren, Mircea Podar, Peer Bork, George M Weinstock, George M Garrity, Jeremy A Dodsworth, Shibu Yooseph, Granger Sutton, Frank O Glöckner, Jack A Gilbert, William C Nelson, Steven J Hallam, Sean P Jungbluth, Thijs J G Ettema, Scott Tighe, Konstantinos T Konstantinidis, Wen-Tso Liu, Brett J Baker, Thomas Rattei, Jonathan A Eisen, Brian Hedlund, Katherine D McMahon, Noah Fierer, Rob Knight, Rob Finn, Guy Cochrane, Ilene Karsch-Mizrachi, Gene W Tyson, Christian Rinke, The Genome Standards Consortium, Alla Lapidus, Folker Meyer, Pelin Yilmaz, Donovan H Parks, A Murat Eren, Lynn Schriml, Jillian F Banfield, Philip Hugenholtz &amp; Tanja Woyke. (2017). Minimum information about a single amplified genome (MISAG) and a metagenome-assembled genome (MIMAG) of bacteria and archaea. Nature Biotechnology  35(725–731)  doi:10.1038/nbt.3893</w:t>
+      </w:r>
     </w:p>
     <w:p>
       <w:pPr>
@@ -273,40 +174,8 @@
           <w:numId w:val="2"/>
         </w:numPr>
       </w:pPr>
-      <w:proofErr w:type="spellStart"/>
-      <w:r>
-        <w:t>Kanehisa</w:t>
-      </w:r>
-      <w:proofErr w:type="spellEnd"/>
-      <w:r>
-        <w:t xml:space="preserve">, M., Sato, Y., and </w:t>
-      </w:r>
-      <w:proofErr w:type="spellStart"/>
-      <w:r>
-        <w:t>Morishima</w:t>
-      </w:r>
-      <w:proofErr w:type="spellEnd"/>
-      <w:r>
-        <w:t xml:space="preserve">, K. (2016) </w:t>
-      </w:r>
-      <w:proofErr w:type="spellStart"/>
-      <w:r>
-        <w:t>BlastKOALA</w:t>
-      </w:r>
-      <w:proofErr w:type="spellEnd"/>
-      <w:r>
-        <w:t xml:space="preserve"> and </w:t>
-      </w:r>
-      <w:proofErr w:type="spellStart"/>
-      <w:r>
-        <w:t>GhostKOALA</w:t>
-      </w:r>
-      <w:proofErr w:type="spellEnd"/>
-      <w:r>
-        <w:t>: KEGG tools for functional characterization of genome and metagenome sequences. J. Mol. Biol. 428, 726-731 (</w:t>
-      </w:r>
-      <w:r>
-        <w:t>http://www.kegg.jp/ghostkoala/</w:t>
+      <w:r>
+        <w:t>Kanehisa, M., Sato, Y., and Morishima, K. (2016) BlastKOALA and GhostKOALA: KEGG tools for functional characterization of genome and metagenome sequences. J. Mol. Biol. 428, 726-731 (http://www.kegg.jp/ghostkoala/</w:t>
       </w:r>
       <w:r>
         <w:t>)</w:t>

</xml_diff>

<commit_message>
connecting 16s to shotgun metagenomes
</commit_message>
<xml_diff>
--- a/Data/BinningMethodsText.docx
+++ b/Data/BinningMethodsText.docx
@@ -12,146 +12,316 @@
         <w:rPr>
           <w:b/>
         </w:rPr>
-        <w:t>Accuracy and Precision of Metagenomic Binning</w:t>
-      </w:r>
-    </w:p>
-    <w:p/>
-    <w:p>
-      <w:pPr>
-        <w:ind w:firstLine="360"/>
-      </w:pPr>
-      <w:r>
-        <w:t xml:space="preserve">The requisite </w:t>
-      </w:r>
-      <w:r>
-        <w:t>numerical information</w:t>
-      </w:r>
-      <w:r>
-        <w:t xml:space="preserve"> recommended by the Genomic Standards Consortium for metagenome-assemb</w:t>
-      </w:r>
-      <w:r>
-        <w:t>led genome</w:t>
-      </w:r>
-      <w:r>
-        <w:t xml:space="preserve"> (1)</w:t>
-      </w:r>
-      <w:r>
-        <w:t xml:space="preserve"> is shown in Table X. </w:t>
-      </w:r>
-      <w:r>
-        <w:t xml:space="preserve">The following approaches apply to all bins derived. </w:t>
-      </w:r>
-      <w:r>
-        <w:t xml:space="preserve">Taxonomic classification was performed using the taxator-tk algorithm (). </w:t>
-      </w:r>
-      <w:r>
-        <w:t>Reassembly of bins and initial c</w:t>
-      </w:r>
-      <w:r>
-        <w:t>o-assembly was performed using SPAdes 3.</w:t>
-      </w:r>
-      <w:r>
-        <w:t>11</w:t>
-      </w:r>
-      <w:r>
-        <w:t>()</w:t>
-      </w:r>
-      <w:r>
-        <w:t xml:space="preserve">. The initial assembly was completed in metagenomic mode and reassembly was done for each bin in `careful` mode using the first pass contigs as `untrusted contigs` . </w:t>
-      </w:r>
-    </w:p>
-    <w:p>
-      <w:pPr>
-        <w:ind w:firstLine="360"/>
-      </w:pPr>
-      <w:r>
-        <w:t>Contigs were binned according to their coverage</w:t>
-      </w:r>
-      <w:r>
-        <w:t xml:space="preserve"> &amp; tetramer frequencies. A set of consensus bins were derived from the bins produced by the </w:t>
-      </w:r>
-      <w:r>
-        <w:t xml:space="preserve">maxbin2, metabat2, and concoct algorithms. </w:t>
-      </w:r>
-      <w:r>
-        <w:t xml:space="preserve">Completeness and contamination </w:t>
-      </w:r>
-      <w:r>
-        <w:t>assessment</w:t>
-      </w:r>
-      <w:r>
-        <w:t xml:space="preserve"> were </w:t>
-      </w:r>
-      <w:r>
-        <w:t>performed using</w:t>
-      </w:r>
-      <w:r>
+        <w:t xml:space="preserve">Objectives </w:t>
+      </w:r>
+    </w:p>
+    <w:p>
+      <w:r>
+        <w:rPr>
+          <w:b/>
+        </w:rPr>
+        <w:tab/>
+      </w:r>
+    </w:p>
+    <w:p>
+      <w:pPr>
+        <w:rPr>
+          <w:b/>
+        </w:rPr>
+      </w:pPr>
+      <w:r>
+        <w:rPr>
+          <w:b/>
+        </w:rPr>
+        <w:t xml:space="preserve">Linking 16S </w:t>
+      </w:r>
+      <w:r>
+        <w:rPr>
+          <w:b/>
+        </w:rPr>
+        <w:t xml:space="preserve">sequences from </w:t>
+      </w:r>
+      <w:r>
+        <w:rPr>
+          <w:b/>
+        </w:rPr>
+        <w:t>Shotgun</w:t>
+      </w:r>
+      <w:r>
+        <w:rPr>
+          <w:b/>
+        </w:rPr>
         <w:t xml:space="preserve"> </w:t>
       </w:r>
       <w:r>
-        <w:t xml:space="preserve">the lineage workflow in </w:t>
-      </w:r>
-      <w:r>
-        <w:t xml:space="preserve">CheckM. </w:t>
-      </w:r>
-      <w:r>
-        <w:t>The bioinformatics pipeline from QC, to</w:t>
+        <w:rPr>
+          <w:b/>
+        </w:rPr>
+        <w:t xml:space="preserve">Libraries </w:t>
+      </w:r>
+      <w:r>
+        <w:rPr>
+          <w:b/>
+        </w:rPr>
+        <w:t xml:space="preserve">to </w:t>
+      </w:r>
+      <w:r>
+        <w:rPr>
+          <w:b/>
+        </w:rPr>
+        <w:t>Bins &amp; Amplicon Profiles</w:t>
+      </w:r>
+    </w:p>
+    <w:p>
+      <w:pPr>
+        <w:ind w:firstLine="720"/>
+        <w:rPr>
+          <w:b/>
+        </w:rPr>
+      </w:pPr>
+      <w:r>
+        <w:t xml:space="preserve">The </w:t>
+      </w:r>
+      <w:r>
+        <w:t>16S amplicon profiles</w:t>
+      </w:r>
+      <w:r>
+        <w:t xml:space="preserve"> obtained </w:t>
+      </w:r>
+      <w:r>
+        <w:t>in a previous study were all</w:t>
       </w:r>
       <w:r>
         <w:t xml:space="preserve"> </w:t>
       </w:r>
       <w:r>
-        <w:t xml:space="preserve">assembly, to binning, to refinement, to reassembly, and taxonomic classification was done within the metaWRAP software. </w:t>
-      </w:r>
-      <w:r>
-        <w:t>Annotation was primarily completed using prokka</w:t>
-      </w:r>
-      <w:r>
-        <w:t xml:space="preserve"> ()</w:t>
-      </w:r>
-      <w:r>
-        <w:t>, but additional protein annotations were conducted using `metabolic-hmms` collection provided by the Banfield lab</w:t>
-      </w:r>
-      <w:r>
-        <w:t xml:space="preserve"> ()</w:t>
-      </w:r>
-      <w:r>
-        <w:t>, the `</w:t>
-      </w:r>
-      <w:r>
-        <w:t xml:space="preserve"> dbCAN-fam-HMMs.v6</w:t>
-      </w:r>
-      <w:r>
-        <w:t xml:space="preserve">` collection provided by </w:t>
-      </w:r>
-      <w:r>
-        <w:t>BioEnergy Science Center of the DOE</w:t>
-      </w:r>
-      <w:r>
-        <w:t xml:space="preserve"> (), and the KEGG </w:t>
-      </w:r>
-      <w:r>
-        <w:t>BlastKOALA and GhostKOALA</w:t>
-      </w:r>
-      <w:r>
-        <w:t xml:space="preserve"> annotation </w:t>
-      </w:r>
-      <w:r>
-        <w:t>web service</w:t>
-      </w:r>
-      <w:r>
-        <w:t xml:space="preserve"> ().</w:t>
-      </w:r>
-      <w:r>
-        <w:t xml:space="preserve"> Within prokka, barrnap v0.8 and Aragorn v1.2 were used to call rRNA &amp; tRNA respectively. </w:t>
-      </w:r>
-      <w:r>
-        <w:t xml:space="preserve">Gene calls were performed using Prodigal and all protein sequences were generated using Translation Table 11. </w:t>
+        <w:t xml:space="preserve">trimmed to 102 bp. The cleaned reads range in length from </w:t>
+      </w:r>
+      <w:r>
+        <w:t>20-150</w:t>
+      </w:r>
+      <w:r>
+        <w:t xml:space="preserve"> bp, but the m</w:t>
+      </w:r>
+      <w:r>
+        <w:t xml:space="preserve">ajority are &gt;130 bp. Bowtie2 was used with modified parameters to search reads for exact sequence matches to amplicon sequences. </w:t>
+      </w:r>
+      <w:r>
+        <w:t>The non-default flags used include `</w:t>
+      </w:r>
+      <w:r>
+        <w:t xml:space="preserve"> --score-min 'C,0,-1'</w:t>
+      </w:r>
+      <w:r>
+        <w:t xml:space="preserve">`, `--all`, and `--no-unal` which together ensure that only when the entire query sequence is found in the reference, an alignment is recorded. The QC’d fastq files were filtered to remove all sequences &lt;102 bp and </w:t>
+      </w:r>
+      <w:r>
+        <w:t xml:space="preserve">converted to FASTA with seq-tk. </w:t>
+      </w:r>
+      <w:r>
+        <w:t>The resultant SAM files were parsed by a custom script. During parsing it was recognized that two pairs of amplicons ('seq1799'/</w:t>
+      </w:r>
+      <w:r>
+        <w:t>'seq50099'</w:t>
+      </w:r>
+      <w:r>
+        <w:t xml:space="preserve"> and </w:t>
+      </w:r>
+      <w:r>
+        <w:t>'seq83'</w:t>
+      </w:r>
+      <w:r>
+        <w:t>/</w:t>
+      </w:r>
+      <w:r>
+        <w:t>'seq86424'</w:t>
+      </w:r>
+      <w:r>
+        <w:t xml:space="preserve">) were aligning to the same reads, offset by a single nucleotide. </w:t>
       </w:r>
       <w:bookmarkStart w:id="0" w:name="_GoBack"/>
       <w:bookmarkEnd w:id="0"/>
+      <w:r>
+        <w:t xml:space="preserve">Both alignments were added regardless. </w:t>
+      </w:r>
     </w:p>
     <w:p/>
+    <w:p>
+      <w:pPr>
+        <w:rPr>
+          <w:b/>
+        </w:rPr>
+      </w:pPr>
+      <w:r>
+        <w:rPr>
+          <w:b/>
+        </w:rPr>
+        <w:t>Metagenomic Binning</w:t>
+      </w:r>
+      <w:r>
+        <w:rPr>
+          <w:b/>
+        </w:rPr>
+        <w:t xml:space="preserve"> Procedure</w:t>
+      </w:r>
+    </w:p>
+    <w:p>
+      <w:pPr>
+        <w:ind w:firstLine="360"/>
+      </w:pPr>
+      <w:r>
+        <w:t xml:space="preserve">The requisite </w:t>
+      </w:r>
+      <w:r>
+        <w:t>numerical information</w:t>
+      </w:r>
+      <w:r>
+        <w:t xml:space="preserve"> recommended by the Genomic Standards Consortium for metagenome-assemb</w:t>
+      </w:r>
+      <w:r>
+        <w:t>led genome</w:t>
+      </w:r>
+      <w:r>
+        <w:t xml:space="preserve"> (1)</w:t>
+      </w:r>
+      <w:r>
+        <w:t xml:space="preserve"> is shown in Table X. </w:t>
+      </w:r>
+      <w:r>
+        <w:t xml:space="preserve">The following approaches apply to all bins derived. </w:t>
+      </w:r>
+      <w:r>
+        <w:t xml:space="preserve">Taxonomic classification was performed using the taxator-tk algorithm (). </w:t>
+      </w:r>
+      <w:r>
+        <w:t>Reassembly of bins and initial c</w:t>
+      </w:r>
+      <w:r>
+        <w:t>o-assembly was performed using SPAdes 3.</w:t>
+      </w:r>
+      <w:r>
+        <w:t>11</w:t>
+      </w:r>
+      <w:r>
+        <w:t>()</w:t>
+      </w:r>
+      <w:r>
+        <w:t xml:space="preserve">. The initial assembly was completed in metagenomic mode and reassembly was done for each bin in `careful` mode using the first pass contigs as `untrusted contigs` . </w:t>
+      </w:r>
+    </w:p>
+    <w:p>
+      <w:pPr>
+        <w:ind w:firstLine="360"/>
+      </w:pPr>
+      <w:r>
+        <w:t>Contigs were binned according to their coverage</w:t>
+      </w:r>
+      <w:r>
+        <w:t xml:space="preserve"> &amp; tetramer frequencies. A set of consensus bins were derived from the bins produced by the </w:t>
+      </w:r>
+      <w:r>
+        <w:t xml:space="preserve">maxbin2, metabat2, and concoct algorithms. </w:t>
+      </w:r>
+      <w:r>
+        <w:t xml:space="preserve">Completeness and contamination </w:t>
+      </w:r>
+      <w:r>
+        <w:t>assessment</w:t>
+      </w:r>
+      <w:r>
+        <w:t xml:space="preserve"> were </w:t>
+      </w:r>
+      <w:r>
+        <w:t>performed using</w:t>
+      </w:r>
+      <w:r>
+        <w:t xml:space="preserve"> </w:t>
+      </w:r>
+      <w:r>
+        <w:t xml:space="preserve">the lineage workflow in </w:t>
+      </w:r>
+      <w:r>
+        <w:t xml:space="preserve">CheckM. </w:t>
+      </w:r>
+      <w:r>
+        <w:t>The bioinformatics pipeline from QC, to</w:t>
+      </w:r>
+      <w:r>
+        <w:t xml:space="preserve"> </w:t>
+      </w:r>
+      <w:r>
+        <w:t>assembly, to binning, to refinement, to reassembly, and taxonomic classification was done within the metaWRAP software.</w:t>
+      </w:r>
+      <w:r>
+        <w:t xml:space="preserve"> </w:t>
+      </w:r>
+      <w:r>
+        <w:t>Prokka () was used to facilitate gene calling and preliminary annotations.</w:t>
+      </w:r>
+      <w:r>
+        <w:t xml:space="preserve"> </w:t>
+      </w:r>
+      <w:r>
+        <w:t>Within prokka, Prodigal, barrnap,</w:t>
+      </w:r>
+      <w:r>
+        <w:t xml:space="preserve"> and Aragorn v1.2 were used to call </w:t>
+      </w:r>
+      <w:r>
+        <w:t xml:space="preserve">ORFs, </w:t>
+      </w:r>
+      <w:r>
+        <w:t>rRNA &amp; tRNA respectively</w:t>
+      </w:r>
+      <w:r>
+        <w:t xml:space="preserve"> (,,)</w:t>
+      </w:r>
+      <w:r>
+        <w:t>.</w:t>
+      </w:r>
+      <w:r>
+        <w:t xml:space="preserve"> A</w:t>
+      </w:r>
+      <w:r>
+        <w:t xml:space="preserve">ll protein sequences were generated using Translation Table 11. </w:t>
+      </w:r>
+    </w:p>
+    <w:p/>
+    <w:p>
+      <w:r>
+        <w:t>Metabolic Model Processes</w:t>
+      </w:r>
+    </w:p>
+    <w:p/>
+    <w:p>
+      <w:r>
+        <w:t>, but additional protein annotations were conducted using `metabolic-hmms` collection provided by the Banfield lab (), the `</w:t>
+      </w:r>
+      <w:r>
+        <w:t xml:space="preserve"> dbCAN-fam-HMMs.v6</w:t>
+      </w:r>
+      <w:r>
+        <w:t xml:space="preserve">` collection provided by </w:t>
+      </w:r>
+      <w:r>
+        <w:t>BioEnergy Science Center of the DOE</w:t>
+      </w:r>
+      <w:r>
+        <w:t xml:space="preserve"> (), and the KEGG </w:t>
+      </w:r>
+      <w:r>
+        <w:t>BlastKOALA and GhostKOALA</w:t>
+      </w:r>
+      <w:r>
+        <w:t xml:space="preserve"> annotation </w:t>
+      </w:r>
+      <w:r>
+        <w:t>web service</w:t>
+      </w:r>
+      <w:r>
+        <w:t xml:space="preserve"> ().</w:t>
+      </w:r>
+    </w:p>
     <w:p/>
     <w:p/>
     <w:p>
@@ -163,7 +333,11 @@
         </w:numPr>
       </w:pPr>
       <w:r>
-        <w:t>Robert M Bowers, Nikos C Kyrpides, Ramunas Stepanauskas, Miranda Harmon-Smith, Devin Doud, T B K Reddy, Frederik Schulz, Jessica Jarett, Adam R Rivers, Emiley A Eloe-Fadrosh, Susannah G Tringe, Natalia N Ivanova, Alex Copeland, Alicia Clum, Eric D Becraft, Rex R Malmstrom, Bruce Birren, Mircea Podar, Peer Bork, George M Weinstock, George M Garrity, Jeremy A Dodsworth, Shibu Yooseph, Granger Sutton, Frank O Glöckner, Jack A Gilbert, William C Nelson, Steven J Hallam, Sean P Jungbluth, Thijs J G Ettema, Scott Tighe, Konstantinos T Konstantinidis, Wen-Tso Liu, Brett J Baker, Thomas Rattei, Jonathan A Eisen, Brian Hedlund, Katherine D McMahon, Noah Fierer, Rob Knight, Rob Finn, Guy Cochrane, Ilene Karsch-Mizrachi, Gene W Tyson, Christian Rinke, The Genome Standards Consortium, Alla Lapidus, Folker Meyer, Pelin Yilmaz, Donovan H Parks, A Murat Eren, Lynn Schriml, Jillian F Banfield, Philip Hugenholtz &amp; Tanja Woyke. (2017). Minimum information about a single amplified genome (MISAG) and a metagenome-assembled genome (MIMAG) of bacteria and archaea. Nature Biotechnology  35(725–731)  doi:10.1038/nbt.3893</w:t>
+        <w:t xml:space="preserve">Robert M Bowers, Nikos C Kyrpides, Ramunas Stepanauskas, Miranda Harmon-Smith, Devin Doud, T B K Reddy, Frederik Schulz, Jessica Jarett, Adam R Rivers, Emiley A Eloe-Fadrosh, Susannah G Tringe, Natalia N Ivanova, Alex Copeland, Alicia Clum, Eric D Becraft, Rex R Malmstrom, Bruce Birren, Mircea Podar, Peer Bork, George M Weinstock, George M Garrity, Jeremy A Dodsworth, Shibu Yooseph, Granger Sutton, Frank O Glöckner, Jack A Gilbert, William C Nelson, Steven J Hallam, Sean P Jungbluth, Thijs J G </w:t>
+      </w:r>
+      <w:r>
+        <w:lastRenderedPageBreak/>
+        <w:t>Ettema, Scott Tighe, Konstantinos T Konstantinidis, Wen-Tso Liu, Brett J Baker, Thomas Rattei, Jonathan A Eisen, Brian Hedlund, Katherine D McMahon, Noah Fierer, Rob Knight, Rob Finn, Guy Cochrane, Ilene Karsch-Mizrachi, Gene W Tyson, Christian Rinke, The Genome Standards Consortium, Alla Lapidus, Folker Meyer, Pelin Yilmaz, Donovan H Parks, A Murat Eren, Lynn Schriml, Jillian F Banfield, Philip Hugenholtz &amp; Tanja Woyke. (2017). Minimum information about a single amplified genome (MISAG) and a metagenome-assembled genome (MIMAG) of bacteria and archaea. Nature Biotechnology  35(725–731)  doi:10.1038/nbt.3893</w:t>
       </w:r>
     </w:p>
     <w:p>

</xml_diff>

<commit_message>
created 16s data for classification
</commit_message>
<xml_diff>
--- a/Data/BinningMethodsText.docx
+++ b/Data/BinningMethodsText.docx
@@ -39,13 +39,7 @@
         <w:rPr>
           <w:b/>
         </w:rPr>
-        <w:t xml:space="preserve">sequences from </w:t>
-      </w:r>
-      <w:r>
-        <w:rPr>
-          <w:b/>
-        </w:rPr>
-        <w:t>Shotgun</w:t>
+        <w:t>sequences from Shotgun</w:t>
       </w:r>
       <w:r>
         <w:rPr>
@@ -75,75 +69,138 @@
     <w:p>
       <w:pPr>
         <w:ind w:firstLine="720"/>
+      </w:pPr>
+      <w:r>
+        <w:t xml:space="preserve">The </w:t>
+      </w:r>
+      <w:r>
+        <w:t>16S amplicon profiles</w:t>
+      </w:r>
+      <w:r>
+        <w:t xml:space="preserve"> obtained </w:t>
+      </w:r>
+      <w:r>
+        <w:t>in a previous study were all</w:t>
+      </w:r>
+      <w:r>
+        <w:t xml:space="preserve"> </w:t>
+      </w:r>
+      <w:r>
+        <w:t xml:space="preserve">trimmed to 102 bp. The cleaned reads range in length from </w:t>
+      </w:r>
+      <w:r>
+        <w:t>20-150</w:t>
+      </w:r>
+      <w:r>
+        <w:t xml:space="preserve"> bp, but the m</w:t>
+      </w:r>
+      <w:r>
+        <w:t xml:space="preserve">ajority are &gt;130 bp. Bowtie2 was used with modified parameters to search reads for exact sequence matches to amplicon sequences. </w:t>
+      </w:r>
+      <w:r>
+        <w:t>The non-default flags used include `</w:t>
+      </w:r>
+      <w:r>
+        <w:t xml:space="preserve"> --score-min 'C,0,-1'</w:t>
+      </w:r>
+      <w:r>
+        <w:t xml:space="preserve">`, `--all`, and `--no-unal` which together ensure that only when the entire query sequence is found in the reference, an alignment is recorded. The QC’d fastq files were filtered to remove all sequences &lt;102 bp and </w:t>
+      </w:r>
+      <w:r>
+        <w:t xml:space="preserve">converted to FASTA with seq-tk. </w:t>
+      </w:r>
+      <w:r>
+        <w:t>The resultant SAM files were parsed by a custom script. During parsing it was recognized that two pairs of amplicons ('seq1799'/</w:t>
+      </w:r>
+      <w:r>
+        <w:t>'seq50099'</w:t>
+      </w:r>
+      <w:r>
+        <w:t xml:space="preserve"> and </w:t>
+      </w:r>
+      <w:r>
+        <w:t>'seq83'</w:t>
+      </w:r>
+      <w:r>
+        <w:t>/</w:t>
+      </w:r>
+      <w:r>
+        <w:t>'seq86424'</w:t>
+      </w:r>
+      <w:r>
+        <w:t xml:space="preserve">) were aligning to the same reads, offset by a single nucleotide. Both alignments were added regardless. </w:t>
+      </w:r>
+    </w:p>
+    <w:p>
+      <w:pPr>
+        <w:ind w:firstLine="720"/>
+      </w:pPr>
+      <w:r>
+        <w:t xml:space="preserve">The tags collected in the reverse and forward shotgun metagenomic were combined as the average of their relative abundances. This approach was also used for combining replicate samples collected in the amplicon dataset. </w:t>
+      </w:r>
+      <w:r>
+        <w:t>The Pearson correlation between combined composition vectors was usually &gt; 0.9</w:t>
+      </w:r>
+      <w:r>
+        <w:t>5</w:t>
+      </w:r>
+      <w:r>
+        <w:t xml:space="preserve"> with the lowest </w:t>
+      </w:r>
+      <w:r>
+        <w:t>few showing &gt;</w:t>
+      </w:r>
+      <w:r>
+        <w:t xml:space="preserve">0.74. </w:t>
+      </w:r>
+    </w:p>
+    <w:p>
+      <w:pPr>
+        <w:ind w:firstLine="720"/>
+      </w:pPr>
+      <w:r>
+        <w:t xml:space="preserve">17 </w:t>
+      </w:r>
+      <w:r>
+        <w:t xml:space="preserve">out of 712 </w:t>
+      </w:r>
+      <w:r>
+        <w:t>amplicons were detected in the shotgun metagenomic library but not in the corresponding amplicon database. M</w:t>
+      </w:r>
+      <w:r>
+        <w:t>ost of these were detected at v</w:t>
+      </w:r>
+      <w:r>
+        <w:t>ery low</w:t>
+      </w:r>
+      <w:r>
+        <w:t xml:space="preserve"> </w:t>
+      </w:r>
+      <w:r>
+        <w:t>abundances</w:t>
+      </w:r>
+      <w:r>
+        <w:t xml:space="preserve">, however </w:t>
+      </w:r>
+      <w:r>
+        <w:t>seq86424</w:t>
+      </w:r>
+      <w:r>
+        <w:t xml:space="preserve"> was an exception that comprised </w:t>
+      </w:r>
+      <w:r>
+        <w:t xml:space="preserve">24% and 20% of the 16S tags collected at 13 &amp; 15 meters.  </w:t>
+      </w:r>
+      <w:bookmarkStart w:id="0" w:name="_GoBack"/>
+      <w:bookmarkEnd w:id="0"/>
+    </w:p>
+    <w:p>
+      <w:pPr>
+        <w:ind w:firstLine="720"/>
         <w:rPr>
           <w:b/>
         </w:rPr>
       </w:pPr>
-      <w:r>
-        <w:t xml:space="preserve">The </w:t>
-      </w:r>
-      <w:r>
-        <w:t>16S amplicon profiles</w:t>
-      </w:r>
-      <w:r>
-        <w:t xml:space="preserve"> obtained </w:t>
-      </w:r>
-      <w:r>
-        <w:t>in a previous study were all</w:t>
-      </w:r>
-      <w:r>
-        <w:t xml:space="preserve"> </w:t>
-      </w:r>
-      <w:r>
-        <w:t xml:space="preserve">trimmed to 102 bp. The cleaned reads range in length from </w:t>
-      </w:r>
-      <w:r>
-        <w:t>20-150</w:t>
-      </w:r>
-      <w:r>
-        <w:t xml:space="preserve"> bp, but the m</w:t>
-      </w:r>
-      <w:r>
-        <w:t xml:space="preserve">ajority are &gt;130 bp. Bowtie2 was used with modified parameters to search reads for exact sequence matches to amplicon sequences. </w:t>
-      </w:r>
-      <w:r>
-        <w:t>The non-default flags used include `</w:t>
-      </w:r>
-      <w:r>
-        <w:t xml:space="preserve"> --score-min 'C,0,-1'</w:t>
-      </w:r>
-      <w:r>
-        <w:t xml:space="preserve">`, `--all`, and `--no-unal` which together ensure that only when the entire query sequence is found in the reference, an alignment is recorded. The QC’d fastq files were filtered to remove all sequences &lt;102 bp and </w:t>
-      </w:r>
-      <w:r>
-        <w:t xml:space="preserve">converted to FASTA with seq-tk. </w:t>
-      </w:r>
-      <w:r>
-        <w:t>The resultant SAM files were parsed by a custom script. During parsing it was recognized that two pairs of amplicons ('seq1799'/</w:t>
-      </w:r>
-      <w:r>
-        <w:t>'seq50099'</w:t>
-      </w:r>
-      <w:r>
-        <w:t xml:space="preserve"> and </w:t>
-      </w:r>
-      <w:r>
-        <w:t>'seq83'</w:t>
-      </w:r>
-      <w:r>
-        <w:t>/</w:t>
-      </w:r>
-      <w:r>
-        <w:t>'seq86424'</w:t>
-      </w:r>
-      <w:r>
-        <w:t xml:space="preserve">) were aligning to the same reads, offset by a single nucleotide. </w:t>
-      </w:r>
-      <w:bookmarkStart w:id="0" w:name="_GoBack"/>
-      <w:bookmarkEnd w:id="0"/>
-      <w:r>
-        <w:t xml:space="preserve">Both alignments were added regardless. </w:t>
-      </w:r>
     </w:p>
     <w:p/>
     <w:p>
@@ -304,7 +361,11 @@
         <w:t xml:space="preserve">` collection provided by </w:t>
       </w:r>
       <w:r>
-        <w:t>BioEnergy Science Center of the DOE</w:t>
+        <w:t xml:space="preserve">BioEnergy </w:t>
+      </w:r>
+      <w:r>
+        <w:lastRenderedPageBreak/>
+        <w:t>Science Center of the DOE</w:t>
       </w:r>
       <w:r>
         <w:t xml:space="preserve"> (), and the KEGG </w:t>
@@ -333,11 +394,7 @@
         </w:numPr>
       </w:pPr>
       <w:r>
-        <w:t xml:space="preserve">Robert M Bowers, Nikos C Kyrpides, Ramunas Stepanauskas, Miranda Harmon-Smith, Devin Doud, T B K Reddy, Frederik Schulz, Jessica Jarett, Adam R Rivers, Emiley A Eloe-Fadrosh, Susannah G Tringe, Natalia N Ivanova, Alex Copeland, Alicia Clum, Eric D Becraft, Rex R Malmstrom, Bruce Birren, Mircea Podar, Peer Bork, George M Weinstock, George M Garrity, Jeremy A Dodsworth, Shibu Yooseph, Granger Sutton, Frank O Glöckner, Jack A Gilbert, William C Nelson, Steven J Hallam, Sean P Jungbluth, Thijs J G </w:t>
-      </w:r>
-      <w:r>
-        <w:lastRenderedPageBreak/>
-        <w:t>Ettema, Scott Tighe, Konstantinos T Konstantinidis, Wen-Tso Liu, Brett J Baker, Thomas Rattei, Jonathan A Eisen, Brian Hedlund, Katherine D McMahon, Noah Fierer, Rob Knight, Rob Finn, Guy Cochrane, Ilene Karsch-Mizrachi, Gene W Tyson, Christian Rinke, The Genome Standards Consortium, Alla Lapidus, Folker Meyer, Pelin Yilmaz, Donovan H Parks, A Murat Eren, Lynn Schriml, Jillian F Banfield, Philip Hugenholtz &amp; Tanja Woyke. (2017). Minimum information about a single amplified genome (MISAG) and a metagenome-assembled genome (MIMAG) of bacteria and archaea. Nature Biotechnology  35(725–731)  doi:10.1038/nbt.3893</w:t>
+        <w:t>Robert M Bowers, Nikos C Kyrpides, Ramunas Stepanauskas, Miranda Harmon-Smith, Devin Doud, T B K Reddy, Frederik Schulz, Jessica Jarett, Adam R Rivers, Emiley A Eloe-Fadrosh, Susannah G Tringe, Natalia N Ivanova, Alex Copeland, Alicia Clum, Eric D Becraft, Rex R Malmstrom, Bruce Birren, Mircea Podar, Peer Bork, George M Weinstock, George M Garrity, Jeremy A Dodsworth, Shibu Yooseph, Granger Sutton, Frank O Glöckner, Jack A Gilbert, William C Nelson, Steven J Hallam, Sean P Jungbluth, Thijs J G Ettema, Scott Tighe, Konstantinos T Konstantinidis, Wen-Tso Liu, Brett J Baker, Thomas Rattei, Jonathan A Eisen, Brian Hedlund, Katherine D McMahon, Noah Fierer, Rob Knight, Rob Finn, Guy Cochrane, Ilene Karsch-Mizrachi, Gene W Tyson, Christian Rinke, The Genome Standards Consortium, Alla Lapidus, Folker Meyer, Pelin Yilmaz, Donovan H Parks, A Murat Eren, Lynn Schriml, Jillian F Banfield, Philip Hugenholtz &amp; Tanja Woyke. (2017). Minimum information about a single amplified genome (MISAG) and a metagenome-assembled genome (MIMAG) of bacteria and archaea. Nature Biotechnology  35(725–731)  doi:10.1038/nbt.3893</w:t>
       </w:r>
     </w:p>
     <w:p>

</xml_diff>

<commit_message>
fixed jupyter notebook and added to methods
</commit_message>
<xml_diff>
--- a/Data/BinningMethodsText.docx
+++ b/Data/BinningMethodsText.docx
@@ -54,21 +54,211 @@
         <w:rPr>
           <w:b/>
         </w:rPr>
-        <w:t xml:space="preserve">Linking 16S </w:t>
-      </w:r>
-      <w:r>
-        <w:rPr>
-          <w:b/>
-        </w:rPr>
-        <w:t>sequences from Shotgun</w:t>
-      </w:r>
-      <w:r>
-        <w:rPr>
-          <w:b/>
-        </w:rPr>
+        <w:t>Metagenomic Binning</w:t>
+      </w:r>
+      <w:r>
+        <w:rPr>
+          <w:b/>
+        </w:rPr>
+        <w:t xml:space="preserve"> Procedure</w:t>
+      </w:r>
+    </w:p>
+    <w:p>
+      <w:pPr>
+        <w:ind w:firstLine="360"/>
+      </w:pPr>
+      <w:r>
+        <w:t xml:space="preserve">The requisite </w:t>
+      </w:r>
+      <w:r>
+        <w:t>numerical information</w:t>
+      </w:r>
+      <w:r>
+        <w:t xml:space="preserve"> recommended by the Genomic Standards Consortium for metagenome-assemb</w:t>
+      </w:r>
+      <w:r>
+        <w:t>led genome</w:t>
+      </w:r>
+      <w:r>
+        <w:t xml:space="preserve"> (1)</w:t>
+      </w:r>
+      <w:r>
+        <w:t xml:space="preserve"> is shown in Table X. </w:t>
+      </w:r>
+      <w:r>
+        <w:t xml:space="preserve">The following approaches apply to all bins derived. </w:t>
+      </w:r>
+      <w:r>
+        <w:t xml:space="preserve">Taxonomic classification was performed using the taxator-tk algorithm (). </w:t>
+      </w:r>
+      <w:r>
+        <w:t>Reassembly of bins and initial c</w:t>
+      </w:r>
+      <w:r>
+        <w:t>o-assembly was performed using SPAdes 3.</w:t>
+      </w:r>
+      <w:r>
+        <w:t>11</w:t>
+      </w:r>
+      <w:r>
+        <w:t>()</w:t>
+      </w:r>
+      <w:r>
+        <w:t xml:space="preserve">. The initial assembly was completed in metagenomic mode and reassembly was done for each bin in `careful` mode using the first pass contigs as `untrusted contigs` . </w:t>
+      </w:r>
+    </w:p>
+    <w:p>
+      <w:pPr>
+        <w:ind w:firstLine="360"/>
+      </w:pPr>
+      <w:r>
+        <w:t>Contigs were binned according to their coverage</w:t>
+      </w:r>
+      <w:r>
+        <w:t xml:space="preserve"> &amp; tetramer frequencies. A set of consensus bins were derived from the bins produced by the </w:t>
+      </w:r>
+      <w:r>
+        <w:t xml:space="preserve">maxbin2, metabat2, and concoct algorithms. </w:t>
+      </w:r>
+      <w:r>
+        <w:t xml:space="preserve">Completeness and contamination </w:t>
+      </w:r>
+      <w:r>
+        <w:t>assessment</w:t>
+      </w:r>
+      <w:r>
+        <w:t xml:space="preserve"> were </w:t>
+      </w:r>
+      <w:r>
+        <w:t>performed using</w:t>
+      </w:r>
+      <w:r>
         <w:t xml:space="preserve"> </w:t>
       </w:r>
       <w:r>
+        <w:t xml:space="preserve">the lineage workflow in </w:t>
+      </w:r>
+      <w:r>
+        <w:t xml:space="preserve">CheckM. </w:t>
+      </w:r>
+      <w:r>
+        <w:t>The bioinformatics pipeline from QC, to</w:t>
+      </w:r>
+      <w:r>
+        <w:t xml:space="preserve"> </w:t>
+      </w:r>
+      <w:r>
+        <w:t>assembly, to binning, to refinement, to reassembly, and taxonomic classification was done within the metaWRAP software.</w:t>
+      </w:r>
+      <w:r>
+        <w:t xml:space="preserve"> </w:t>
+      </w:r>
+      <w:r>
+        <w:t>Prokka () was used to facilitate gene calling and preliminary annotations.</w:t>
+      </w:r>
+      <w:r>
+        <w:t xml:space="preserve"> </w:t>
+      </w:r>
+      <w:r>
+        <w:t>Within prokka, Prodigal, barrnap,</w:t>
+      </w:r>
+      <w:r>
+        <w:t xml:space="preserve"> and Aragorn v1.2 were used to call </w:t>
+      </w:r>
+      <w:r>
+        <w:t xml:space="preserve">ORFs, </w:t>
+      </w:r>
+      <w:r>
+        <w:t>rRNA &amp; tRNA respectively</w:t>
+      </w:r>
+      <w:r>
+        <w:t xml:space="preserve"> (,,)</w:t>
+      </w:r>
+      <w:r>
+        <w:t>.</w:t>
+      </w:r>
+      <w:r>
+        <w:t xml:space="preserve"> A</w:t>
+      </w:r>
+      <w:r>
+        <w:t xml:space="preserve">ll protein sequences were generated using Translation Table 11. </w:t>
+      </w:r>
+    </w:p>
+    <w:p/>
+    <w:p>
+      <w:pPr>
+        <w:rPr>
+          <w:b/>
+        </w:rPr>
+      </w:pPr>
+      <w:r>
+        <w:rPr>
+          <w:b/>
+        </w:rPr>
+        <w:t>Metabolic Model Processes</w:t>
+      </w:r>
+    </w:p>
+    <w:p>
+      <w:pPr>
+        <w:ind w:firstLine="720"/>
+      </w:pPr>
+      <w:r>
+        <w:t>A</w:t>
+      </w:r>
+      <w:r>
+        <w:t>dditional protein annotations were conducted using `metabolic-hmms` collection provided by the Banfield lab (), the `</w:t>
+      </w:r>
+      <w:r>
+        <w:t xml:space="preserve"> dbCAN-fam-HMMs.v6</w:t>
+      </w:r>
+      <w:r>
+        <w:t xml:space="preserve">` collection provided by </w:t>
+      </w:r>
+      <w:r>
+        <w:t>BioEnergy Science Center of the DOE</w:t>
+      </w:r>
+      <w:r>
+        <w:t xml:space="preserve"> (), and the KEGG </w:t>
+      </w:r>
+      <w:r>
+        <w:t>BlastKOALA and GhostKOALA</w:t>
+      </w:r>
+      <w:r>
+        <w:t xml:space="preserve"> annotation </w:t>
+      </w:r>
+      <w:r>
+        <w:t>web service</w:t>
+      </w:r>
+      <w:r>
+        <w:t xml:space="preserve"> ().</w:t>
+      </w:r>
+    </w:p>
+    <w:p/>
+    <w:p>
+      <w:pPr>
+        <w:rPr>
+          <w:b/>
+        </w:rPr>
+      </w:pPr>
+      <w:r>
+        <w:rPr>
+          <w:b/>
+        </w:rPr>
+        <w:t xml:space="preserve">Linking </w:t>
+      </w:r>
+      <w:r>
+        <w:rPr>
+          <w:b/>
+        </w:rPr>
+        <w:t>OTUs from Shotgun</w:t>
+      </w:r>
+      <w:r>
+        <w:rPr>
+          <w:b/>
+        </w:rPr>
+        <w:t xml:space="preserve"> </w:t>
+      </w:r>
+      <w:r>
         <w:rPr>
           <w:b/>
         </w:rPr>
@@ -92,451 +282,483 @@
         <w:ind w:firstLine="720"/>
       </w:pPr>
       <w:r>
-        <w:t xml:space="preserve">Before attempting to link OTUs to bins, different </w:t>
-      </w:r>
-      <w:r>
-        <w:t>approaches to read mapping, composition comparison</w:t>
-      </w:r>
-      <w:r>
-        <w:t xml:space="preserve"> and </w:t>
-      </w:r>
-      <w:r>
-        <w:t xml:space="preserve">data </w:t>
-      </w:r>
-      <w:r>
-        <w:t>normalization were tested</w:t>
-      </w:r>
-      <w:r>
-        <w:t xml:space="preserve"> using</w:t>
-      </w:r>
-      <w:r>
-        <w:t xml:space="preserve"> OTUs </w:t>
-      </w:r>
-      <w:r>
-        <w:t xml:space="preserve">sequences </w:t>
-      </w:r>
-      <w:r>
-        <w:t>derived from the full series of amplicon libraries</w:t>
-      </w:r>
-      <w:r>
-        <w:t xml:space="preserve"> collected at Mystic Lake. Comparable </w:t>
-      </w:r>
-      <w:r>
-        <w:t>composition vectors</w:t>
-      </w:r>
-      <w:r>
-        <w:t xml:space="preserve"> were created by querying each amplicon sequence to against</w:t>
+        <w:t xml:space="preserve">Both OTUs derived from shotgun libraries, as well as those observed in amplicon libraries prepared for samples collected on 2013-08-12 were assigned to bins based on similarities in abundance and taxonomic classification. </w:t>
+      </w:r>
+      <w:r>
+        <w:t>Replicate samples were combined by their mean. The minimum observed Pearson correlation between replicates was 0</w:t>
+      </w:r>
+      <w:r>
+        <w:t>.79</w:t>
+      </w:r>
+      <w:r>
+        <w:t xml:space="preserve">. </w:t>
+      </w:r>
+      <w:r>
+        <w:t xml:space="preserve">Amplicon OTUs were filtered by </w:t>
+      </w:r>
+      <w:r>
+        <w:t xml:space="preserve">the sum of their abundances </w:t>
+      </w:r>
+      <w:r>
+        <w:t xml:space="preserve">in comparable samples to the top 500/1000. A total of 11 samples were </w:t>
+      </w:r>
+      <w:r>
+        <w:t xml:space="preserve">compared between library types including odd depths from 3 to 17 and 20, 21, and 22 meters. Abundances were normalized using the L1 norm within each sample and then within each OTU. </w:t>
+      </w:r>
+    </w:p>
+    <w:p>
+      <w:pPr>
+        <w:ind w:firstLine="720"/>
+      </w:pPr>
+      <w:r>
+        <w:t xml:space="preserve">Raw </w:t>
+      </w:r>
+      <w:r>
+        <w:t>a</w:t>
+      </w:r>
+      <w:r>
+        <w:t>bundance</w:t>
+      </w:r>
+      <w:r>
+        <w:t xml:space="preserve"> (</w:t>
+      </w:r>
+      <w:r>
+        <w:rPr>
+          <w:i/>
+        </w:rPr>
+        <w:t>A</w:t>
+      </w:r>
+      <w:r>
+        <w:t xml:space="preserve">) </w:t>
+      </w:r>
+      <w:r>
+        <w:t xml:space="preserve">of a bin in a given sample </w:t>
+      </w:r>
+      <w:r>
+        <w:rPr>
+          <w:i/>
+        </w:rPr>
+        <w:t>j</w:t>
       </w:r>
       <w:r>
         <w:t xml:space="preserve"> </w:t>
       </w:r>
       <w:r>
-        <w:t>the</w:t>
-      </w:r>
-      <w:r>
-        <w:t xml:space="preserve"> shotgun metagenomic </w:t>
-      </w:r>
-      <w:r>
-        <w:t>libraries. All amplicons were</w:t>
+        <w:t>were calculated within m</w:t>
+      </w:r>
+      <w:r>
+        <w:t>etaWRAP using the following equation:</w:t>
+      </w:r>
+    </w:p>
+    <w:p>
+      <w:pPr>
+        <w:ind w:firstLine="720"/>
+        <w:rPr>
+          <w:rFonts w:eastAsiaTheme="minorEastAsia"/>
+        </w:rPr>
+      </w:pPr>
+      <m:oMathPara>
+        <m:oMath>
+          <m:sSub>
+            <m:sSubPr>
+              <m:ctrlPr>
+                <w:rPr>
+                  <w:rFonts w:ascii="Cambria Math" w:hAnsi="Cambria Math"/>
+                  <w:i/>
+                </w:rPr>
+              </m:ctrlPr>
+            </m:sSubPr>
+            <m:e>
+              <m:r>
+                <w:rPr>
+                  <w:rFonts w:ascii="Cambria Math" w:hAnsi="Cambria Math"/>
+                </w:rPr>
+                <m:t>A</m:t>
+              </m:r>
+            </m:e>
+            <m:sub>
+              <m:r>
+                <w:rPr>
+                  <w:rFonts w:ascii="Cambria Math" w:hAnsi="Cambria Math"/>
+                </w:rPr>
+                <m:t>j</m:t>
+              </m:r>
+            </m:sub>
+          </m:sSub>
+          <m:r>
+            <w:rPr>
+              <w:rFonts w:ascii="Cambria Math" w:hAnsi="Cambria Math"/>
+            </w:rPr>
+            <m:t xml:space="preserve">= </m:t>
+          </m:r>
+          <m:f>
+            <m:fPr>
+              <m:ctrlPr>
+                <w:rPr>
+                  <w:rFonts w:ascii="Cambria Math" w:hAnsi="Cambria Math"/>
+                  <w:i/>
+                </w:rPr>
+              </m:ctrlPr>
+            </m:fPr>
+            <m:num>
+              <m:nary>
+                <m:naryPr>
+                  <m:chr m:val="∑"/>
+                  <m:limLoc m:val="undOvr"/>
+                  <m:ctrlPr>
+                    <w:rPr>
+                      <w:rFonts w:ascii="Cambria Math" w:hAnsi="Cambria Math"/>
+                      <w:i/>
+                    </w:rPr>
+                  </m:ctrlPr>
+                </m:naryPr>
+                <m:sub>
+                  <m:r>
+                    <w:rPr>
+                      <w:rFonts w:ascii="Cambria Math" w:hAnsi="Cambria Math"/>
+                    </w:rPr>
+                    <m:t>i=1</m:t>
+                  </m:r>
+                </m:sub>
+                <m:sup>
+                  <m:r>
+                    <w:rPr>
+                      <w:rFonts w:ascii="Cambria Math" w:hAnsi="Cambria Math"/>
+                    </w:rPr>
+                    <m:t>N</m:t>
+                  </m:r>
+                </m:sup>
+                <m:e>
+                  <m:sSub>
+                    <m:sSubPr>
+                      <m:ctrlPr>
+                        <w:rPr>
+                          <w:rFonts w:ascii="Cambria Math" w:hAnsi="Cambria Math"/>
+                          <w:i/>
+                        </w:rPr>
+                      </m:ctrlPr>
+                    </m:sSubPr>
+                    <m:e>
+                      <m:r>
+                        <w:rPr>
+                          <w:rFonts w:ascii="Cambria Math" w:hAnsi="Cambria Math"/>
+                        </w:rPr>
+                        <m:t>l</m:t>
+                      </m:r>
+                    </m:e>
+                    <m:sub>
+                      <m:r>
+                        <w:rPr>
+                          <w:rFonts w:ascii="Cambria Math" w:hAnsi="Cambria Math"/>
+                        </w:rPr>
+                        <m:t>i</m:t>
+                      </m:r>
+                    </m:sub>
+                  </m:sSub>
+                  <m:sSub>
+                    <m:sSubPr>
+                      <m:ctrlPr>
+                        <w:rPr>
+                          <w:rFonts w:ascii="Cambria Math" w:hAnsi="Cambria Math"/>
+                          <w:i/>
+                        </w:rPr>
+                      </m:ctrlPr>
+                    </m:sSubPr>
+                    <m:e>
+                      <m:r>
+                        <w:rPr>
+                          <w:rFonts w:ascii="Cambria Math" w:hAnsi="Cambria Math"/>
+                        </w:rPr>
+                        <m:t>c</m:t>
+                      </m:r>
+                    </m:e>
+                    <m:sub>
+                      <m:r>
+                        <w:rPr>
+                          <w:rFonts w:ascii="Cambria Math" w:hAnsi="Cambria Math"/>
+                        </w:rPr>
+                        <m:t>i</m:t>
+                      </m:r>
+                      <m:r>
+                        <w:rPr>
+                          <w:rFonts w:ascii="Cambria Math" w:hAnsi="Cambria Math"/>
+                        </w:rPr>
+                        <m:t>j</m:t>
+                      </m:r>
+                    </m:sub>
+                  </m:sSub>
+                </m:e>
+              </m:nary>
+            </m:num>
+            <m:den>
+              <m:nary>
+                <m:naryPr>
+                  <m:chr m:val="∑"/>
+                  <m:limLoc m:val="subSup"/>
+                  <m:ctrlPr>
+                    <w:rPr>
+                      <w:rFonts w:ascii="Cambria Math" w:hAnsi="Cambria Math"/>
+                      <w:i/>
+                    </w:rPr>
+                  </m:ctrlPr>
+                </m:naryPr>
+                <m:sub>
+                  <m:r>
+                    <w:rPr>
+                      <w:rFonts w:ascii="Cambria Math" w:hAnsi="Cambria Math"/>
+                    </w:rPr>
+                    <m:t>i=1</m:t>
+                  </m:r>
+                </m:sub>
+                <m:sup>
+                  <m:r>
+                    <w:rPr>
+                      <w:rFonts w:ascii="Cambria Math" w:hAnsi="Cambria Math"/>
+                    </w:rPr>
+                    <m:t>N</m:t>
+                  </m:r>
+                </m:sup>
+                <m:e>
+                  <m:sSub>
+                    <m:sSubPr>
+                      <m:ctrlPr>
+                        <w:rPr>
+                          <w:rFonts w:ascii="Cambria Math" w:hAnsi="Cambria Math"/>
+                          <w:i/>
+                        </w:rPr>
+                      </m:ctrlPr>
+                    </m:sSubPr>
+                    <m:e>
+                      <m:r>
+                        <w:rPr>
+                          <w:rFonts w:ascii="Cambria Math" w:hAnsi="Cambria Math"/>
+                        </w:rPr>
+                        <m:t>l</m:t>
+                      </m:r>
+                    </m:e>
+                    <m:sub>
+                      <m:r>
+                        <w:rPr>
+                          <w:rFonts w:ascii="Cambria Math" w:hAnsi="Cambria Math"/>
+                        </w:rPr>
+                        <m:t>i</m:t>
+                      </m:r>
+                    </m:sub>
+                  </m:sSub>
+                </m:e>
+              </m:nary>
+            </m:den>
+          </m:f>
+        </m:oMath>
+      </m:oMathPara>
+    </w:p>
+    <w:p>
+      <w:pPr>
+        <w:ind w:firstLine="720"/>
+      </w:pPr>
+      <w:r>
+        <w:t>T</w:t>
+      </w:r>
+      <w:r>
+        <w:t>he product of the length of contig (</w:t>
+      </w:r>
+      <w:r>
+        <w:rPr>
+          <w:i/>
+        </w:rPr>
+        <w:t>l</w:t>
+      </w:r>
+      <w:r>
+        <w:rPr>
+          <w:i/>
+          <w:vertAlign w:val="subscript"/>
+        </w:rPr>
+        <w:t>i</w:t>
+      </w:r>
+      <w:r>
+        <w:t>) and its coverage (</w:t>
+      </w:r>
+      <w:r>
+        <w:rPr>
+          <w:i/>
+        </w:rPr>
+        <w:t>c</w:t>
+      </w:r>
+      <w:r>
+        <w:rPr>
+          <w:i/>
+          <w:vertAlign w:val="subscript"/>
+        </w:rPr>
+        <w:t>ij</w:t>
+      </w:r>
+      <w:r>
+        <w:t xml:space="preserve">) in sample </w:t>
+      </w:r>
+      <w:r>
+        <w:rPr>
+          <w:i/>
+        </w:rPr>
+        <w:t>j</w:t>
+      </w:r>
+      <w:r>
+        <w:t xml:space="preserve"> was summed across </w:t>
+      </w:r>
+      <w:r>
+        <w:t xml:space="preserve">all </w:t>
+      </w:r>
+      <w:r>
+        <w:rPr>
+          <w:i/>
+        </w:rPr>
+        <w:t>N</w:t>
+      </w:r>
+      <w:r>
+        <w:t xml:space="preserve"> contigs assigned to the bin </w:t>
+      </w:r>
+      <w:r>
+        <w:t>and then</w:t>
+      </w:r>
+      <w:r>
+        <w:t xml:space="preserve"> divided by total length of the bin genome. </w:t>
+      </w:r>
+      <w:r>
+        <w:t xml:space="preserve">The raw abundances </w:t>
+      </w:r>
+      <w:r>
+        <w:t>in each sample was divided by the n</w:t>
+      </w:r>
+      <w:r>
+        <w:t xml:space="preserve">umber of reads in each library before following the same normalization steps applied to OTU abundances. </w:t>
       </w:r>
       <w:r>
         <w:t xml:space="preserve"> </w:t>
       </w:r>
-      <w:r>
-        <w:t>trimmed to 102 bp</w:t>
-      </w:r>
-      <w:r>
-        <w:t xml:space="preserve"> and the vast majority of reads were &gt; 130 bp after quality control, but anything shorter was removed usisng seq-tk (). B</w:t>
-      </w:r>
-      <w:r>
-        <w:t>owtie2 was used with modified parameters to</w:t>
-      </w:r>
-      <w:r>
-        <w:t xml:space="preserve"> map amplicons to reads</w:t>
-      </w:r>
-      <w:r>
-        <w:t xml:space="preserve">. </w:t>
-      </w:r>
-      <w:r>
-        <w:t>The non-default flags used include `</w:t>
-      </w:r>
-      <w:r>
-        <w:t xml:space="preserve"> --score-min 'C,0,-1'</w:t>
-      </w:r>
-      <w:r>
-        <w:t>`, `--all`, and `--no-unal`. Together, these require</w:t>
-      </w:r>
-      <w:r>
-        <w:t xml:space="preserve"> that </w:t>
-      </w:r>
-      <w:r>
-        <w:t>all instances in which the</w:t>
-      </w:r>
-      <w:r>
-        <w:t xml:space="preserve"> entire query sequence is </w:t>
-      </w:r>
-      <w:r>
-        <w:t>matched to the</w:t>
-      </w:r>
-      <w:r>
-        <w:t xml:space="preserve"> reference</w:t>
-      </w:r>
-      <w:r>
-        <w:t xml:space="preserve"> or its reverse compliment. </w:t>
-      </w:r>
     </w:p>
     <w:p>
       <w:pPr>
         <w:ind w:firstLine="720"/>
       </w:pPr>
       <w:r>
+        <w:lastRenderedPageBreak/>
+        <w:t xml:space="preserve">OTU taxonomy was assigned using the RDP classifier using the 16s rRNA Training Set 16. Confidence scores below 50% and </w:t>
+      </w:r>
+      <w:r>
+        <w:rPr>
+          <w:i/>
+        </w:rPr>
+        <w:t>Incertae Sedis</w:t>
+      </w:r>
+      <w:r>
+        <w:t xml:space="preserve"> classifications were removed from the “fixed rank” output.  Each level in the hierarchy between Kingdom &amp; Genus was tr</w:t>
+      </w:r>
+      <w:r>
+        <w:t xml:space="preserve">eated as an independent feature to match the format of the taxonomic assignments produced by metaWRAP.  </w:t>
+      </w:r>
+    </w:p>
+    <w:p>
+      <w:pPr>
+        <w:ind w:firstLine="720"/>
+      </w:pPr>
+      <w:r>
+        <w:t>P</w:t>
+      </w:r>
+      <w:r>
+        <w:t xml:space="preserve">airwise </w:t>
+      </w:r>
+      <w:r>
+        <w:t>Euclidean distance</w:t>
+      </w:r>
+      <w:r>
+        <w:t>s</w:t>
+      </w:r>
+      <w:r>
+        <w:t xml:space="preserve"> between abundance vectors for bin</w:t>
+      </w:r>
+      <w:r>
+        <w:t>s</w:t>
+      </w:r>
+      <w:r>
+        <w:t xml:space="preserve"> and OTU</w:t>
+      </w:r>
+      <w:r>
+        <w:t>s</w:t>
+      </w:r>
+      <w:r>
         <w:t xml:space="preserve"> </w:t>
       </w:r>
       <w:r>
-        <w:t>The resultant SAM files were parsed by a custom script. During parsing it was recognized that two pairs of amplicons ('seq1799'/</w:t>
-      </w:r>
-      <w:r>
-        <w:t>'seq50099'</w:t>
-      </w:r>
-      <w:r>
-        <w:t xml:space="preserve"> and </w:t>
-      </w:r>
-      <w:r>
-        <w:t>'seq83'</w:t>
-      </w:r>
-      <w:r>
-        <w:t>/</w:t>
-      </w:r>
-      <w:r>
-        <w:t>'seq86424'</w:t>
-      </w:r>
-      <w:r>
-        <w:t xml:space="preserve">) were aligning to the same reads, offset by a single nucleotide. Both alignments were added regardless. </w:t>
-      </w:r>
-      <w:r>
-        <w:t xml:space="preserve">During preliminary comparisons, it was observed that </w:t>
-      </w:r>
-      <w:r>
-        <w:t xml:space="preserve">17 </w:t>
-      </w:r>
-      <w:r>
-        <w:t xml:space="preserve">out of 712 </w:t>
-      </w:r>
-      <w:r>
-        <w:t>amplicons were detected in the shotgun metagenomic library but not in the corresponding amplicon database. M</w:t>
-      </w:r>
-      <w:r>
-        <w:t>ost of these were detected at v</w:t>
-      </w:r>
-      <w:r>
-        <w:t>ery low</w:t>
-      </w:r>
-      <w:r>
-        <w:t xml:space="preserve"> </w:t>
-      </w:r>
-      <w:r>
-        <w:t>abundances</w:t>
-      </w:r>
-      <w:r>
-        <w:t xml:space="preserve">, however </w:t>
-      </w:r>
-      <w:r>
-        <w:t>seq86424</w:t>
-      </w:r>
-      <w:r>
-        <w:t xml:space="preserve"> was an exception that comprised </w:t>
-      </w:r>
-      <w:r>
-        <w:t>24% and 20% of the 16S tags</w:t>
-      </w:r>
-      <w:r>
-        <w:t xml:space="preserve"> collected at 13 &amp; 15 meters</w:t>
-      </w:r>
-      <w:r>
-        <w:t xml:space="preserve">. These unmatched counts were dropped from the composition vector as they are false positives generated during the alignment process. </w:t>
-      </w:r>
-      <w:r>
-        <w:t xml:space="preserve"> </w:t>
-      </w:r>
-    </w:p>
-    <w:p>
-      <w:pPr>
-        <w:ind w:firstLine="720"/>
-      </w:pPr>
-      <w:r>
-        <w:t xml:space="preserve">Amplicon alignments </w:t>
-      </w:r>
-      <w:r>
-        <w:t xml:space="preserve">collected in the reverse and forward </w:t>
-      </w:r>
-      <w:r>
-        <w:t>paired libraries</w:t>
-      </w:r>
-      <w:r>
-        <w:t xml:space="preserve"> were combined as the average of their relative abundances. This approach was also used for combining replicate samples collected in the amplicon dataset. The Pearson correlation between combined composition vectors was usually &gt; 0.95 with the lowest few showing &gt;0.74. </w:t>
-      </w:r>
-      <w:r>
-        <w:t xml:space="preserve">Libraries from 11 matching depths were used in the comparative analysis. </w:t>
-      </w:r>
-    </w:p>
-    <w:p>
-      <w:r>
-        <w:tab/>
-      </w:r>
-      <w:r>
-        <w:t xml:space="preserve">The distances between </w:t>
-      </w:r>
-      <w:r>
-        <w:t xml:space="preserve">abundances in amplicon libraries and those in shotgun libraries were calculated using three different normalization methods (L1, L2, or center-log ratios) in conjunction with seven different measures of beta-diversity, including Euclidean, Manhattan, and Bray-Curtis. </w:t>
-      </w:r>
-      <w:r>
-        <w:t>For vectors that underwent the center-log ratio transform, different negative powers of ten were also tested as the pseudo-count. As the two sources of data are fundamentally different, the transformations were allowed to differ between data sets. Altogether 700 unique trials were conducted.</w:t>
-      </w:r>
-    </w:p>
-    <w:p>
-      <w:r>
-        <w:tab/>
-        <w:t xml:space="preserve">Ideally, the distance between the counts of a unique sequence observed in a set of amplicon libraries versus a set of shotgun metagenomic libraries derived from the same source material should be 0. </w:t>
-      </w:r>
-      <w:r>
-        <w:t xml:space="preserve">By contrast, abundance vectors from each data set were selected at random without replacement and the distance between them measured in order to have a realistic null model. These two sets of distances were then compared by calculating the negative difference in their means, the negative difference in </w:t>
-      </w:r>
-      <w:r>
-        <w:t>their medians, and the negative log of a p-value generated using</w:t>
-      </w:r>
-      <w:r>
-        <w:t xml:space="preserve"> t-test for paired samples. The results across these different performance measures were mostly consistent, but in order to obtain an objective winner, the </w:t>
-      </w:r>
-      <w:r>
-        <w:lastRenderedPageBreak/>
-        <w:t xml:space="preserve">three measures of difference metrics were ranked </w:t>
-      </w:r>
-      <w:r>
-        <w:t xml:space="preserve">in ascending order and the three columns of ranks were summed. The resulting meta-rank allowed clear between trial conditions. </w:t>
-      </w:r>
-    </w:p>
-    <w:p>
-      <w:r>
-        <w:tab/>
-        <w:t>The distance measure that allowed for the greatest separation between the set of paired abundances vectors and randomly selected p</w:t>
-      </w:r>
-      <w:r>
-        <w:t xml:space="preserve">airings was the cosine distance, followed by the correlation distance. The center log ratio using smaller negative powers of ten performed the best on the amplicon libraries and the L1 and the L2 norm worked equally well on the shotgun metagenomic counts. </w:t>
-      </w:r>
-    </w:p>
-    <w:p/>
-    <w:p>
-      <w:r>
-        <w:t xml:space="preserve">To utilize taxonomy in assigning 16S amplicons to </w:t>
-      </w:r>
-      <w:r>
-        <w:t xml:space="preserve">bins, a simple weighting scheme was used in which the </w:t>
-      </w:r>
-      <w:r>
-        <w:t xml:space="preserve">number of matching </w:t>
-      </w:r>
-      <w:r>
-        <w:t>taxanomic</w:t>
-      </w:r>
+        <w:t>ranged from 0 to 1</w:t>
+      </w:r>
+      <w:r>
+        <w:t>. T</w:t>
+      </w:r>
+      <w:r>
+        <w:t xml:space="preserve">he fraction of matching taxonomic labels </w:t>
+      </w:r>
+      <w:r>
+        <w:t xml:space="preserve">was then subtracted from the distance to produce a combined distance metric ranging from 1 to -1, where the latter represents a perfect match. </w:t>
+      </w:r>
+      <w:r>
+        <w:t>The tolerance of this metric for producing correct matches was a challenge to assess with a relative dearth of known matches usable for scoring assignments.</w:t>
+      </w:r>
+      <w:r>
+        <w:t xml:space="preserve"> 8 bins were used for this purpose as these 5 of them received an assembled 16S rRNA gene copy and the other three were positive control organisms. </w:t>
+      </w:r>
+      <w:r>
+        <w:t xml:space="preserve">The </w:t>
+      </w:r>
+      <w:r>
+        <w:t>tolerance was trained on these bins and was observed to be different for the amplicon library data (0.0251), as compared to shotgun library data (0.176).</w:t>
+      </w:r>
+      <w:r>
+        <w:t xml:space="preserve"> The preprocess and assignment routines are outlined in the `assign_bin_16s.py` script and in annotated form in the `</w:t>
+      </w:r>
+      <w:r>
+        <w:t>16S_to_Bin_Matching</w:t>
+      </w:r>
+      <w:r>
+        <w:t xml:space="preserve">` </w:t>
+      </w:r>
+      <w:r>
+        <w:t>jupyter notebook.</w:t>
+      </w:r>
+    </w:p>
+    <w:p>
       <w:bookmarkStart w:id="0" w:name="_GoBack"/>
       <w:bookmarkEnd w:id="0"/>
-      <w:r>
-        <w:t xml:space="preserve"> </w:t>
-      </w:r>
-    </w:p>
-    <w:p/>
-    <w:p/>
-    <w:p>
-      <w:pPr>
-        <w:ind w:firstLine="720"/>
-      </w:pPr>
-    </w:p>
-    <w:p>
-      <w:pPr>
-        <w:ind w:firstLine="720"/>
-        <w:rPr>
-          <w:b/>
-        </w:rPr>
-      </w:pPr>
-    </w:p>
-    <w:p/>
-    <w:p>
-      <w:pPr>
-        <w:rPr>
-          <w:b/>
-        </w:rPr>
-      </w:pPr>
-      <w:r>
-        <w:rPr>
-          <w:b/>
-        </w:rPr>
-        <w:t>Metagenomic Binning</w:t>
-      </w:r>
-      <w:r>
-        <w:rPr>
-          <w:b/>
-        </w:rPr>
-        <w:t xml:space="preserve"> Procedure</w:t>
-      </w:r>
-    </w:p>
-    <w:p>
-      <w:pPr>
-        <w:ind w:firstLine="360"/>
-      </w:pPr>
-      <w:r>
-        <w:t xml:space="preserve">The requisite </w:t>
-      </w:r>
-      <w:r>
-        <w:t>numerical information</w:t>
-      </w:r>
-      <w:r>
-        <w:t xml:space="preserve"> recommended by the Genomic Standards Consortium for metagenome-assemb</w:t>
-      </w:r>
-      <w:r>
-        <w:t>led genome</w:t>
-      </w:r>
-      <w:r>
-        <w:t xml:space="preserve"> (1)</w:t>
-      </w:r>
-      <w:r>
-        <w:t xml:space="preserve"> is shown in Table X. </w:t>
-      </w:r>
-      <w:r>
-        <w:t xml:space="preserve">The following approaches apply to all bins derived. </w:t>
-      </w:r>
-      <w:r>
-        <w:t xml:space="preserve">Taxonomic classification was performed using the taxator-tk algorithm (). </w:t>
-      </w:r>
-      <w:r>
-        <w:t>Reassembly of bins and initial c</w:t>
-      </w:r>
-      <w:r>
-        <w:t>o-assembly was performed using SPAdes 3.</w:t>
-      </w:r>
-      <w:r>
-        <w:t>11</w:t>
-      </w:r>
-      <w:r>
-        <w:t>()</w:t>
-      </w:r>
-      <w:r>
-        <w:t xml:space="preserve">. The initial assembly was completed in metagenomic mode and reassembly was done for each bin in `careful` mode using the first pass contigs as `untrusted contigs` . </w:t>
-      </w:r>
-    </w:p>
-    <w:p>
-      <w:pPr>
-        <w:ind w:firstLine="360"/>
-      </w:pPr>
-      <w:r>
-        <w:t>Contigs were binned according to their coverage</w:t>
-      </w:r>
-      <w:r>
-        <w:t xml:space="preserve"> &amp; tetramer frequencies. A set of consensus bins were derived from the bins produced by the </w:t>
-      </w:r>
-      <w:r>
-        <w:t xml:space="preserve">maxbin2, metabat2, and concoct algorithms. </w:t>
-      </w:r>
-      <w:r>
-        <w:t xml:space="preserve">Completeness and contamination </w:t>
-      </w:r>
-      <w:r>
-        <w:t>assessment</w:t>
-      </w:r>
-      <w:r>
-        <w:t xml:space="preserve"> were </w:t>
-      </w:r>
-      <w:r>
-        <w:t>performed using</w:t>
-      </w:r>
-      <w:r>
-        <w:t xml:space="preserve"> </w:t>
-      </w:r>
-      <w:r>
-        <w:t xml:space="preserve">the lineage workflow in </w:t>
-      </w:r>
-      <w:r>
-        <w:t xml:space="preserve">CheckM. </w:t>
-      </w:r>
-      <w:r>
-        <w:t>The bioinformatics pipeline from QC, to</w:t>
-      </w:r>
-      <w:r>
-        <w:t xml:space="preserve"> </w:t>
-      </w:r>
-      <w:r>
-        <w:t>assembly, to binning, to refinement, to reassembly, and taxonomic classification was done within the metaWRAP software.</w:t>
-      </w:r>
-      <w:r>
-        <w:t xml:space="preserve"> </w:t>
-      </w:r>
-      <w:r>
-        <w:t>Prokka () was used to facilitate gene calling and preliminary annotations.</w:t>
-      </w:r>
-      <w:r>
-        <w:t xml:space="preserve"> </w:t>
-      </w:r>
-      <w:r>
-        <w:t>Within prokka, Prodigal, barrnap,</w:t>
-      </w:r>
-      <w:r>
-        <w:t xml:space="preserve"> and Aragorn v1.2 were used to call </w:t>
-      </w:r>
-      <w:r>
-        <w:t xml:space="preserve">ORFs, </w:t>
-      </w:r>
-      <w:r>
-        <w:t>rRNA &amp; tRNA respectively</w:t>
-      </w:r>
-      <w:r>
-        <w:t xml:space="preserve"> (,,)</w:t>
-      </w:r>
-      <w:r>
-        <w:t>.</w:t>
-      </w:r>
-      <w:r>
-        <w:t xml:space="preserve"> A</w:t>
-      </w:r>
-      <w:r>
-        <w:t xml:space="preserve">ll protein sequences were generated using Translation Table 11. </w:t>
-      </w:r>
-    </w:p>
-    <w:p/>
-    <w:p>
-      <w:r>
-        <w:t>Metabolic Model Processes</w:t>
-      </w:r>
-    </w:p>
-    <w:p/>
-    <w:p>
-      <w:r>
-        <w:t>, but additional protein annotations were conducted using `metabolic-hmms` collection provided by the Banfield lab (), the `</w:t>
-      </w:r>
-      <w:r>
-        <w:t xml:space="preserve"> dbCAN-fam-HMMs.v6</w:t>
-      </w:r>
-      <w:r>
-        <w:t xml:space="preserve">` collection provided by </w:t>
-      </w:r>
-      <w:r>
-        <w:t>BioEnergy Science Center of the DOE</w:t>
-      </w:r>
-      <w:r>
-        <w:t xml:space="preserve"> (), and the KEGG </w:t>
-      </w:r>
-      <w:r>
-        <w:t>BlastKOALA and GhostKOALA</w:t>
-      </w:r>
-      <w:r>
-        <w:t xml:space="preserve"> annotation </w:t>
-      </w:r>
-      <w:r>
-        <w:t>web service</w:t>
-      </w:r>
-      <w:r>
-        <w:t xml:space="preserve"> ().</w:t>
-      </w:r>
-    </w:p>
-    <w:p/>
+    </w:p>
+    <w:p>
+      <w:pPr>
+        <w:rPr>
+          <w:b/>
+        </w:rPr>
+      </w:pPr>
+      <w:r>
+        <w:rPr>
+          <w:b/>
+        </w:rPr>
+        <w:t>Gene Abundance Quantification</w:t>
+      </w:r>
+    </w:p>
+    <w:p>
+      <w:pPr>
+        <w:rPr>
+          <w:b/>
+        </w:rPr>
+      </w:pPr>
+      <w:r>
+        <w:rPr>
+          <w:b/>
+        </w:rPr>
+        <w:tab/>
+      </w:r>
+      <w:r>
+        <w:t xml:space="preserve">The abundances for select genes was annotated with biogeochemical process-related KOs. The strict nucleotide sequence of each gene was bookended by 50-100 bp on each end to ensure </w:t>
+      </w:r>
+      <w:r>
+        <w:t xml:space="preserve">that near identical gene sequences were diluted using contig-specific surrounding sequence. Salmon was used to quantify the abundances of these sequences in each library. </w:t>
+      </w:r>
+    </w:p>
     <w:p/>
     <w:p>
       <w:pPr>
@@ -547,11 +769,7 @@
         </w:numPr>
       </w:pPr>
       <w:r>
-        <w:t xml:space="preserve">Robert M Bowers, Nikos C Kyrpides, Ramunas Stepanauskas, Miranda Harmon-Smith, Devin Doud, T B K Reddy, Frederik Schulz, Jessica Jarett, Adam R Rivers, Emiley A Eloe-Fadrosh, Susannah G Tringe, Natalia N Ivanova, Alex Copeland, Alicia Clum, Eric D Becraft, Rex R Malmstrom, Bruce Birren, Mircea Podar, Peer Bork, George M Weinstock, George M Garrity, Jeremy A Dodsworth, Shibu Yooseph, Granger Sutton, Frank O </w:t>
-      </w:r>
-      <w:r>
-        <w:lastRenderedPageBreak/>
-        <w:t>Glöckner, Jack A Gilbert, William C Nelson, Steven J Hallam, Sean P Jungbluth, Thijs J G Ettema, Scott Tighe, Konstantinos T Konstantinidis, Wen-Tso Liu, Brett J Baker, Thomas Rattei, Jonathan A Eisen, Brian Hedlund, Katherine D McMahon, Noah Fierer, Rob Knight, Rob Finn, Guy Cochrane, Ilene Karsch-Mizrachi, Gene W Tyson, Christian Rinke, The Genome Standards Consortium, Alla Lapidus, Folker Meyer, Pelin Yilmaz, Donovan H Parks, A Murat Eren, Lynn Schriml, Jillian F Banfield, Philip Hugenholtz &amp; Tanja Woyke. (2017). Minimum information about a single amplified genome (MISAG) and a metagenome-assembled genome (MIMAG) of bacteria and archaea. Nature Biotechnology  35(725–731)  doi:10.1038/nbt.3893</w:t>
+        <w:t>Robert M Bowers, Nikos C Kyrpides, Ramunas Stepanauskas, Miranda Harmon-Smith, Devin Doud, T B K Reddy, Frederik Schulz, Jessica Jarett, Adam R Rivers, Emiley A Eloe-Fadrosh, Susannah G Tringe, Natalia N Ivanova, Alex Copeland, Alicia Clum, Eric D Becraft, Rex R Malmstrom, Bruce Birren, Mircea Podar, Peer Bork, George M Weinstock, George M Garrity, Jeremy A Dodsworth, Shibu Yooseph, Granger Sutton, Frank O Glöckner, Jack A Gilbert, William C Nelson, Steven J Hallam, Sean P Jungbluth, Thijs J G Ettema, Scott Tighe, Konstantinos T Konstantinidis, Wen-Tso Liu, Brett J Baker, Thomas Rattei, Jonathan A Eisen, Brian Hedlund, Katherine D McMahon, Noah Fierer, Rob Knight, Rob Finn, Guy Cochrane, Ilene Karsch-Mizrachi, Gene W Tyson, Christian Rinke, The Genome Standards Consortium, Alla Lapidus, Folker Meyer, Pelin Yilmaz, Donovan H Parks, A Murat Eren, Lynn Schriml, Jillian F Banfield, Philip Hugenholtz &amp; Tanja Woyke. (2017). Minimum information about a single amplified genome (MISAG) and a metagenome-assembled genome (MIMAG) of bacteria and archaea. Nature Biotechnology  35(725–731)  doi:10.1038/nbt.3893</w:t>
       </w:r>
     </w:p>
     <w:p>
@@ -1281,6 +1499,16 @@
       <w:contextualSpacing/>
     </w:pPr>
   </w:style>
+  <w:style w:type="character" w:styleId="PlaceholderText">
+    <w:name w:val="Placeholder Text"/>
+    <w:basedOn w:val="DefaultParagraphFont"/>
+    <w:uiPriority w:val="99"/>
+    <w:semiHidden/>
+    <w:rsid w:val="00EC033C"/>
+    <w:rPr>
+      <w:color w:val="808080"/>
+    </w:rPr>
+  </w:style>
 </w:styles>
 </file>
 

</xml_diff>

<commit_message>
added some bin data
</commit_message>
<xml_diff>
--- a/Data/BinningMethodsText.docx
+++ b/Data/BinningMethodsText.docx
@@ -122,347 +122,394 @@
         <w:t>)</w:t>
       </w:r>
       <w:r>
-        <w:t xml:space="preserve">. The initial </w:t>
+        <w:t>. The initial assembly was completed in metagenomic mode and reassembly was done for each bin in `careful` mode using the first pass</w:t>
+      </w:r>
+      <w:r>
+        <w:t xml:space="preserve"> contigs as `untrusted contigs`</w:t>
+      </w:r>
+      <w:r>
+        <w:t xml:space="preserve">. </w:t>
+      </w:r>
+    </w:p>
+    <w:p>
+      <w:pPr>
+        <w:ind w:firstLine="360"/>
+      </w:pPr>
+      <w:r>
+        <w:t>Contigs were binned according to their coverage</w:t>
+      </w:r>
+      <w:r>
+        <w:t xml:space="preserve"> &amp; tetramer frequencies. A set of consensus bins were derived from the bins produced by the </w:t>
+      </w:r>
+      <w:r>
+        <w:rPr>
+          <w:i/>
+        </w:rPr>
+        <w:t>maxbin2</w:t>
+      </w:r>
+      <w:r>
+        <w:t xml:space="preserve">, </w:t>
+      </w:r>
+      <w:r>
+        <w:rPr>
+          <w:i/>
+        </w:rPr>
+        <w:t>metabat2</w:t>
+      </w:r>
+      <w:r>
+        <w:t xml:space="preserve">, and </w:t>
+      </w:r>
+      <w:r>
+        <w:rPr>
+          <w:i/>
+        </w:rPr>
+        <w:t>concoct</w:t>
+      </w:r>
+      <w:r>
+        <w:t xml:space="preserve"> algorithms. </w:t>
+      </w:r>
+      <w:r>
+        <w:t xml:space="preserve">Completeness and contamination </w:t>
+      </w:r>
+      <w:r>
+        <w:t>assessment</w:t>
+      </w:r>
+      <w:r>
+        <w:t xml:space="preserve"> were </w:t>
+      </w:r>
+      <w:r>
+        <w:t>performed using</w:t>
+      </w:r>
+      <w:r>
+        <w:t xml:space="preserve"> </w:t>
+      </w:r>
+      <w:r>
+        <w:t xml:space="preserve">the lineage workflow in </w:t>
+      </w:r>
+      <w:r>
+        <w:rPr>
+          <w:i/>
+        </w:rPr>
+        <w:t>CheckM</w:t>
+      </w:r>
+      <w:r>
+        <w:t xml:space="preserve">. </w:t>
+      </w:r>
+      <w:r>
+        <w:t>The bioinformatics pipeline from QC, to</w:t>
+      </w:r>
+      <w:r>
+        <w:t xml:space="preserve"> </w:t>
+      </w:r>
+      <w:r>
+        <w:t xml:space="preserve">assembly, to binning, to refinement, to reassembly, and taxonomic classification was done within the </w:t>
+      </w:r>
+      <w:r>
+        <w:rPr>
+          <w:i/>
+        </w:rPr>
+        <w:t>metaWRAP</w:t>
+      </w:r>
+      <w:r>
+        <w:t xml:space="preserve"> software</w:t>
+      </w:r>
+      <w:r>
+        <w:t xml:space="preserve"> (11)</w:t>
+      </w:r>
+      <w:r>
+        <w:t>.</w:t>
+      </w:r>
+      <w:r>
+        <w:t xml:space="preserve"> </w:t>
+      </w:r>
+      <w:r>
+        <w:rPr>
+          <w:i/>
+        </w:rPr>
+        <w:t>Prokka</w:t>
+      </w:r>
+      <w:r>
+        <w:t xml:space="preserve"> (</w:t>
+      </w:r>
+      <w:r>
+        <w:t>6</w:t>
+      </w:r>
+      <w:r>
+        <w:t>) was used to facilitate gene calling and preliminary annotations.</w:t>
+      </w:r>
+      <w:r>
+        <w:t xml:space="preserve"> </w:t>
+      </w:r>
+      <w:r>
+        <w:t xml:space="preserve">Within prokka, Prodigal, </w:t>
+      </w:r>
+      <w:r>
+        <w:rPr>
+          <w:i/>
+        </w:rPr>
+        <w:t>barrnap</w:t>
+      </w:r>
+      <w:r>
+        <w:t>,</w:t>
+      </w:r>
+      <w:r>
+        <w:t xml:space="preserve"> and </w:t>
+      </w:r>
+      <w:r>
+        <w:rPr>
+          <w:i/>
+        </w:rPr>
+        <w:t>Aragorn v1.2</w:t>
+      </w:r>
+      <w:r>
+        <w:t xml:space="preserve"> were used to call </w:t>
+      </w:r>
+      <w:r>
+        <w:t xml:space="preserve">ORFs, </w:t>
+      </w:r>
+      <w:r>
+        <w:t>rRNA &amp; tRNA respectively</w:t>
+      </w:r>
+      <w:r>
+        <w:t xml:space="preserve"> (</w:t>
+      </w:r>
+      <w:r>
+        <w:t>7</w:t>
+      </w:r>
+      <w:r>
+        <w:t>,</w:t>
+      </w:r>
+      <w:r>
+        <w:t>8</w:t>
+      </w:r>
+      <w:r>
+        <w:t>)</w:t>
+      </w:r>
+      <w:r>
+        <w:t>.</w:t>
+      </w:r>
+      <w:r>
+        <w:t xml:space="preserve"> A</w:t>
+      </w:r>
+      <w:r>
+        <w:t xml:space="preserve">ll protein sequences were generated using Translation Table 11. </w:t>
+      </w:r>
+    </w:p>
+    <w:p/>
+    <w:p>
+      <w:pPr>
+        <w:rPr>
+          <w:b/>
+        </w:rPr>
+      </w:pPr>
+      <w:r>
+        <w:rPr>
+          <w:b/>
+        </w:rPr>
+        <w:t>Metabolic Model Processes</w:t>
+      </w:r>
+    </w:p>
+    <w:p>
+      <w:pPr>
+        <w:ind w:firstLine="720"/>
+      </w:pPr>
+      <w:r>
+        <w:t>A</w:t>
+      </w:r>
+      <w:r>
+        <w:t xml:space="preserve">dditional protein annotations </w:t>
+      </w:r>
+      <w:r>
+        <w:t>at the nucleotide level</w:t>
+      </w:r>
+      <w:r>
+        <w:t xml:space="preserve"> </w:t>
+      </w:r>
+      <w:r>
+        <w:t>were conducted using `metabolic-hmms` collection provided by the Banfield lab (</w:t>
+      </w:r>
+      <w:r>
+        <w:t>9</w:t>
+      </w:r>
+      <w:r>
+        <w:t>)</w:t>
+      </w:r>
+      <w:r>
+        <w:t xml:space="preserve"> and</w:t>
+      </w:r>
+      <w:r>
+        <w:t xml:space="preserve"> the `</w:t>
+      </w:r>
+      <w:r>
+        <w:t xml:space="preserve"> dbCAN-fam-HMMs.v6</w:t>
+      </w:r>
+      <w:r>
+        <w:t xml:space="preserve">` collection provided by </w:t>
+      </w:r>
+      <w:r>
+        <w:t>BioEnergy Science Center of the DOE</w:t>
+      </w:r>
+      <w:r>
+        <w:t xml:space="preserve"> (</w:t>
+      </w:r>
+      <w:r>
+        <w:t>10</w:t>
+      </w:r>
+      <w:r>
+        <w:t xml:space="preserve">). </w:t>
+      </w:r>
+      <w:r>
+        <w:t xml:space="preserve">These sets of HMMs were manually added to the HMM database directory used by Prokka for annotation. </w:t>
+      </w:r>
+      <w:r>
+        <w:t>Annotations of protein sequences were conducted using</w:t>
+      </w:r>
+      <w:r>
+        <w:t xml:space="preserve"> KEGG </w:t>
+      </w:r>
+      <w:r>
+        <w:t>BlastKOALA and GhostKOALA</w:t>
+      </w:r>
+      <w:r>
+        <w:t xml:space="preserve"> annotation </w:t>
+      </w:r>
+      <w:r>
+        <w:t>web service</w:t>
+      </w:r>
+      <w:r>
+        <w:t xml:space="preserve"> (</w:t>
+      </w:r>
+      <w:r>
+        <w:t>2</w:t>
+      </w:r>
+      <w:r>
+        <w:t xml:space="preserve">) and any classifications with a GHOSTX score below 100 were removed, as recommended by </w:t>
+      </w:r>
+      <w:r>
+        <w:t>Raethong</w:t>
+      </w:r>
+      <w:r>
+        <w:t xml:space="preserve"> et al.</w:t>
+      </w:r>
+      <w:r>
+        <w:t xml:space="preserve"> (3).</w:t>
+      </w:r>
+      <w:r>
+        <w:t xml:space="preserve"> </w:t>
+      </w:r>
+    </w:p>
+    <w:p/>
+    <w:p>
+      <w:pPr>
+        <w:rPr>
+          <w:b/>
+        </w:rPr>
+      </w:pPr>
+      <w:r>
+        <w:rPr>
+          <w:b/>
+        </w:rPr>
+        <w:t>Binning Fidelity</w:t>
+      </w:r>
+    </w:p>
+    <w:p>
+      <w:r>
+        <w:tab/>
+        <w:t>To investigate the consistency of the output of the binning pipeline, as compared to contemporary alternatives (14)</w:t>
+      </w:r>
+      <w:r>
+        <w:t xml:space="preserve">, the published raw reads collected from a study in the Gulf of Mexico dead zone were processed in parallel with our samples. The bins produced were compared to </w:t>
+      </w:r>
+      <w:r>
+        <w:t>metagenomic-assembled genomes</w:t>
+      </w:r>
+      <w:r>
+        <w:t xml:space="preserve"> uploaded and published to the IMG database. After using </w:t>
+      </w:r>
+      <w:r>
+        <w:rPr>
+          <w:i/>
+        </w:rPr>
+        <w:t>mash</w:t>
+      </w:r>
+      <w:r>
+        <w:rPr>
+          <w:i/>
+        </w:rPr>
+        <w:t xml:space="preserve"> </w:t>
+      </w:r>
+      <w:r>
+        <w:t xml:space="preserve">to determine the closest matches between bin sets, Mummer was used to perform genome-to-genome alignments. The “--mum” tag was used to ensure only unique alignments on both reference and query were produced. The reciprocal homology was quantified </w:t>
+      </w:r>
+      <w:r>
+        <w:t>in the `</w:t>
+      </w:r>
+      <w:r>
+        <w:t>reciprocal_alignment.tsv` file.</w:t>
       </w:r>
       <w:bookmarkStart w:id="0" w:name="_GoBack"/>
       <w:bookmarkEnd w:id="0"/>
-      <w:r>
-        <w:t>assembly was completed in metagenomic mode and reassembly was done for each bin in `careful` mode using the first pass</w:t>
-      </w:r>
-      <w:r>
-        <w:t xml:space="preserve"> contigs as `untrusted contigs`</w:t>
+    </w:p>
+    <w:p/>
+    <w:p>
+      <w:pPr>
+        <w:rPr>
+          <w:b/>
+        </w:rPr>
+      </w:pPr>
+      <w:r>
+        <w:rPr>
+          <w:b/>
+        </w:rPr>
+        <w:t xml:space="preserve">Linking </w:t>
+      </w:r>
+      <w:r>
+        <w:rPr>
+          <w:b/>
+        </w:rPr>
+        <w:t>OTUs from Shotgun</w:t>
+      </w:r>
+      <w:r>
+        <w:rPr>
+          <w:b/>
+        </w:rPr>
+        <w:t xml:space="preserve"> </w:t>
+      </w:r>
+      <w:r>
+        <w:rPr>
+          <w:b/>
+        </w:rPr>
+        <w:t xml:space="preserve">Libraries </w:t>
+      </w:r>
+      <w:r>
+        <w:rPr>
+          <w:b/>
+        </w:rPr>
+        <w:t xml:space="preserve">to </w:t>
+      </w:r>
+      <w:r>
+        <w:rPr>
+          <w:b/>
+        </w:rPr>
+        <w:t>Bins &amp; Amplicon Profiles</w:t>
+      </w:r>
+    </w:p>
+    <w:p>
+      <w:pPr>
+        <w:ind w:firstLine="720"/>
+      </w:pPr>
+      <w:r>
+        <w:t xml:space="preserve">Both OTUs derived from shotgun libraries, as well as those observed in amplicon libraries prepared for samples collected on 2013-08-12 were assigned to bins based on similarities in abundance and taxonomic classification. </w:t>
+      </w:r>
+      <w:r>
+        <w:t>Replicate samples were combined by their mean. The minimum observed Pearson correlation between replicates was 0</w:t>
+      </w:r>
+      <w:r>
+        <w:t>.79</w:t>
       </w:r>
       <w:r>
         <w:t xml:space="preserve">. </w:t>
       </w:r>
-    </w:p>
-    <w:p>
-      <w:pPr>
-        <w:ind w:firstLine="360"/>
-      </w:pPr>
-      <w:r>
-        <w:t>Contigs were binned according to their coverage</w:t>
-      </w:r>
-      <w:r>
-        <w:t xml:space="preserve"> &amp; tetramer frequencies. A set of consensus bins were derived from the bins produced by the </w:t>
-      </w:r>
-      <w:r>
-        <w:rPr>
-          <w:i/>
-        </w:rPr>
-        <w:t>maxbin2</w:t>
-      </w:r>
-      <w:r>
-        <w:t xml:space="preserve">, </w:t>
-      </w:r>
-      <w:r>
-        <w:rPr>
-          <w:i/>
-        </w:rPr>
-        <w:t>metabat2</w:t>
-      </w:r>
-      <w:r>
-        <w:t xml:space="preserve">, and </w:t>
-      </w:r>
-      <w:r>
-        <w:rPr>
-          <w:i/>
-        </w:rPr>
-        <w:t>concoct</w:t>
-      </w:r>
-      <w:r>
-        <w:t xml:space="preserve"> algorithms. </w:t>
-      </w:r>
-      <w:r>
-        <w:t xml:space="preserve">Completeness and contamination </w:t>
-      </w:r>
-      <w:r>
-        <w:t>assessment</w:t>
-      </w:r>
-      <w:r>
-        <w:t xml:space="preserve"> were </w:t>
-      </w:r>
-      <w:r>
-        <w:t>performed using</w:t>
-      </w:r>
-      <w:r>
-        <w:t xml:space="preserve"> </w:t>
-      </w:r>
-      <w:r>
-        <w:t xml:space="preserve">the lineage workflow in </w:t>
-      </w:r>
-      <w:r>
-        <w:rPr>
-          <w:i/>
-        </w:rPr>
-        <w:t>CheckM</w:t>
-      </w:r>
-      <w:r>
-        <w:t xml:space="preserve">. </w:t>
-      </w:r>
-      <w:r>
-        <w:t>The bioinformatics pipeline from QC, to</w:t>
-      </w:r>
-      <w:r>
-        <w:t xml:space="preserve"> </w:t>
-      </w:r>
-      <w:r>
-        <w:t xml:space="preserve">assembly, to binning, to refinement, to reassembly, and taxonomic classification was done within the </w:t>
-      </w:r>
-      <w:r>
-        <w:rPr>
-          <w:i/>
-        </w:rPr>
-        <w:t>metaWRAP</w:t>
-      </w:r>
-      <w:r>
-        <w:t xml:space="preserve"> software</w:t>
-      </w:r>
-      <w:r>
-        <w:t xml:space="preserve"> (11)</w:t>
-      </w:r>
-      <w:r>
-        <w:t>.</w:t>
-      </w:r>
-      <w:r>
-        <w:t xml:space="preserve"> </w:t>
-      </w:r>
-      <w:r>
-        <w:rPr>
-          <w:i/>
-        </w:rPr>
-        <w:t>Prokka</w:t>
-      </w:r>
-      <w:r>
-        <w:t xml:space="preserve"> (</w:t>
-      </w:r>
-      <w:r>
-        <w:t>6</w:t>
-      </w:r>
-      <w:r>
-        <w:t>) was used to facilitate gene calling and preliminary annotations.</w:t>
-      </w:r>
-      <w:r>
-        <w:t xml:space="preserve"> </w:t>
-      </w:r>
-      <w:r>
-        <w:t xml:space="preserve">Within prokka, Prodigal, </w:t>
-      </w:r>
-      <w:r>
-        <w:rPr>
-          <w:i/>
-        </w:rPr>
-        <w:t>barrnap</w:t>
-      </w:r>
-      <w:r>
-        <w:t>,</w:t>
-      </w:r>
-      <w:r>
-        <w:t xml:space="preserve"> and </w:t>
-      </w:r>
-      <w:r>
-        <w:rPr>
-          <w:i/>
-        </w:rPr>
-        <w:t>Aragorn v1.2</w:t>
-      </w:r>
-      <w:r>
-        <w:t xml:space="preserve"> were used to call </w:t>
-      </w:r>
-      <w:r>
-        <w:t xml:space="preserve">ORFs, </w:t>
-      </w:r>
-      <w:r>
-        <w:t>rRNA &amp; tRNA respectively</w:t>
-      </w:r>
-      <w:r>
-        <w:t xml:space="preserve"> (</w:t>
-      </w:r>
-      <w:r>
-        <w:t>7</w:t>
-      </w:r>
-      <w:r>
-        <w:t>,</w:t>
-      </w:r>
-      <w:r>
-        <w:t>8</w:t>
-      </w:r>
-      <w:r>
-        <w:t>)</w:t>
-      </w:r>
-      <w:r>
-        <w:t>.</w:t>
-      </w:r>
-      <w:r>
-        <w:t xml:space="preserve"> A</w:t>
-      </w:r>
-      <w:r>
-        <w:t xml:space="preserve">ll protein sequences were generated using Translation Table 11. </w:t>
-      </w:r>
-    </w:p>
-    <w:p/>
-    <w:p>
-      <w:pPr>
-        <w:rPr>
-          <w:b/>
-        </w:rPr>
-      </w:pPr>
-      <w:r>
-        <w:rPr>
-          <w:b/>
-        </w:rPr>
-        <w:t>Metabolic Model Processes</w:t>
-      </w:r>
-    </w:p>
-    <w:p>
-      <w:pPr>
-        <w:ind w:firstLine="720"/>
-      </w:pPr>
-      <w:r>
-        <w:t>A</w:t>
-      </w:r>
-      <w:r>
-        <w:t xml:space="preserve">dditional protein annotations </w:t>
-      </w:r>
-      <w:r>
-        <w:t>at the nucleotide level</w:t>
-      </w:r>
-      <w:r>
-        <w:t xml:space="preserve"> </w:t>
-      </w:r>
-      <w:r>
-        <w:t>were conducted using `metabolic-hmms` collection provided by the Banfield lab (</w:t>
-      </w:r>
-      <w:r>
-        <w:t>9</w:t>
-      </w:r>
-      <w:r>
-        <w:t>)</w:t>
-      </w:r>
-      <w:r>
-        <w:t xml:space="preserve"> and</w:t>
-      </w:r>
-      <w:r>
-        <w:t xml:space="preserve"> the `</w:t>
-      </w:r>
-      <w:r>
-        <w:t xml:space="preserve"> dbCAN-fam-HMMs.v6</w:t>
-      </w:r>
-      <w:r>
-        <w:t xml:space="preserve">` collection provided by </w:t>
-      </w:r>
-      <w:r>
-        <w:t>BioEnergy Science Center of the DOE</w:t>
-      </w:r>
-      <w:r>
-        <w:t xml:space="preserve"> (</w:t>
-      </w:r>
-      <w:r>
-        <w:t>10</w:t>
-      </w:r>
-      <w:r>
-        <w:t xml:space="preserve">). </w:t>
-      </w:r>
-      <w:r>
-        <w:t xml:space="preserve">These sets of HMMs were manually added to the HMM database directory used by Prokka for annotation. </w:t>
-      </w:r>
-      <w:r>
-        <w:t>Annotations of protein sequences were conducted using</w:t>
-      </w:r>
-      <w:r>
-        <w:t xml:space="preserve"> KEGG </w:t>
-      </w:r>
-      <w:r>
-        <w:t>BlastKOALA and GhostKOALA</w:t>
-      </w:r>
-      <w:r>
-        <w:t xml:space="preserve"> annotation </w:t>
-      </w:r>
-      <w:r>
-        <w:t>web service</w:t>
-      </w:r>
-      <w:r>
-        <w:t xml:space="preserve"> (</w:t>
-      </w:r>
-      <w:r>
-        <w:t>2</w:t>
-      </w:r>
-      <w:r>
-        <w:t xml:space="preserve">) and any classifications with a GHOSTX score below 100 were removed, as recommended by </w:t>
-      </w:r>
-      <w:r>
-        <w:t>Raethong</w:t>
-      </w:r>
-      <w:r>
-        <w:t xml:space="preserve"> et al.</w:t>
-      </w:r>
-      <w:r>
-        <w:t xml:space="preserve"> (3).</w:t>
-      </w:r>
-      <w:r>
-        <w:t xml:space="preserve"> </w:t>
-      </w:r>
-    </w:p>
-    <w:p/>
-    <w:p>
-      <w:pPr>
-        <w:rPr>
-          <w:b/>
-        </w:rPr>
-      </w:pPr>
-      <w:r>
-        <w:rPr>
-          <w:b/>
-        </w:rPr>
-        <w:t xml:space="preserve">Linking </w:t>
-      </w:r>
-      <w:r>
-        <w:rPr>
-          <w:b/>
-        </w:rPr>
-        <w:t>OTUs from Shotgun</w:t>
-      </w:r>
-      <w:r>
-        <w:rPr>
-          <w:b/>
-        </w:rPr>
-        <w:t xml:space="preserve"> </w:t>
-      </w:r>
-      <w:r>
-        <w:rPr>
-          <w:b/>
-        </w:rPr>
-        <w:t xml:space="preserve">Libraries </w:t>
-      </w:r>
-      <w:r>
-        <w:rPr>
-          <w:b/>
-        </w:rPr>
-        <w:t xml:space="preserve">to </w:t>
-      </w:r>
-      <w:r>
-        <w:rPr>
-          <w:b/>
-        </w:rPr>
-        <w:t>Bins &amp; Amplicon Profiles</w:t>
-      </w:r>
-    </w:p>
-    <w:p>
-      <w:pPr>
-        <w:ind w:firstLine="720"/>
-      </w:pPr>
-      <w:r>
-        <w:t xml:space="preserve">Both OTUs derived from shotgun libraries, as well as those observed in amplicon libraries prepared for samples collected on 2013-08-12 were assigned to bins based on similarities in abundance and taxonomic classification. </w:t>
-      </w:r>
-      <w:r>
-        <w:t>Replicate samples were combined by their mean. The minimum observed Pearson correlation between replicates was 0</w:t>
-      </w:r>
-      <w:r>
-        <w:t>.79</w:t>
-      </w:r>
-      <w:r>
-        <w:t xml:space="preserve">. </w:t>
-      </w:r>
       <w:r>
         <w:t xml:space="preserve">Amplicon OTUs were filtered by </w:t>
       </w:r>
@@ -473,7 +520,11 @@
         <w:t xml:space="preserve">in comparable samples to the top 500/1000. A total of 11 samples were </w:t>
       </w:r>
       <w:r>
-        <w:t>compared between library types including odd depths from 3 to 17 and 20, 21, and 22 meters. Abundances were normalized using the L1 norm</w:t>
+        <w:t xml:space="preserve">compared between library types including odd depths </w:t>
+      </w:r>
+      <w:r>
+        <w:lastRenderedPageBreak/>
+        <w:t>from 3 to 17 and 20, 21, and 22 meters. Abundances were normalized using the L1 norm</w:t>
       </w:r>
       <w:r>
         <w:t xml:space="preserve"> along both axes,</w:t>
@@ -812,7 +863,6 @@
         <w:t xml:space="preserve"> divided by total length of the bin genome. </w:t>
       </w:r>
       <w:r>
-        <w:lastRenderedPageBreak/>
         <w:t>The</w:t>
       </w:r>
       <w:r>
@@ -976,59 +1026,62 @@
       </w:r>
     </w:p>
     <w:p>
-      <w:pPr>
+      <w:r>
         <w:rPr>
           <w:b/>
         </w:rPr>
-      </w:pPr>
-      <w:r>
+        <w:tab/>
+      </w:r>
+      <w:r>
+        <w:t xml:space="preserve">The abundances for select genes was annotated with biogeochemical process-related KOs. </w:t>
+      </w:r>
+      <w:r>
+        <w:t>Salmon was used to quantify the abundances of t</w:t>
+      </w:r>
+      <w:r>
+        <w:t>hese sequences in each libra</w:t>
+      </w:r>
+      <w:r>
+        <w:t>ry (1</w:t>
+      </w:r>
+      <w:r>
+        <w:t>3</w:t>
+      </w:r>
+      <w:r>
+        <w:t xml:space="preserve">). </w:t>
+      </w:r>
+      <w:r>
+        <w:t xml:space="preserve">The strict nucleotide sequence of each gene was bookended by 50-100 bp on each end to ensure that near identical gene sequences were diluted using contig-specific surrounding sequence. </w:t>
+      </w:r>
+      <w:r>
+        <w:t>Uniqueness</w:t>
+      </w:r>
+      <w:r>
+        <w:t xml:space="preserve"> was confirmed during </w:t>
+      </w:r>
+      <w:r>
+        <w:t xml:space="preserve">indexing, as Salmon detects and removes duplicates prior to mapping. </w:t>
+      </w:r>
+      <w:r>
+        <w:t>T</w:t>
+      </w:r>
+      <w:r>
+        <w:t xml:space="preserve">he entire workflow used to integrate the various sequence and gene feature files produced by Prokka, along with the functional &amp; </w:t>
+      </w:r>
+      <w:r>
+        <w:t>taxonomic</w:t>
+      </w:r>
+      <w:r>
+        <w:t xml:space="preserve"> annotation files produced by GHOSTKoala to eventually produce the abundance matrix is outlined in the `salmon_quant.sh` script. </w:t>
+      </w:r>
+    </w:p>
+    <w:p/>
+    <w:p>
+      <w:pPr>
         <w:rPr>
           <w:b/>
         </w:rPr>
-        <w:tab/>
-      </w:r>
-      <w:r>
-        <w:t xml:space="preserve">The abundances for select genes was annotated with biogeochemical process-related KOs. </w:t>
-      </w:r>
-      <w:r>
-        <w:t>Salmon was used to quantify the abundances of t</w:t>
-      </w:r>
-      <w:r>
-        <w:t>hese sequences in each libra</w:t>
-      </w:r>
-      <w:r>
-        <w:t>ry (1</w:t>
-      </w:r>
-      <w:r>
-        <w:t>3</w:t>
-      </w:r>
-      <w:r>
-        <w:t xml:space="preserve">). </w:t>
-      </w:r>
-      <w:r>
-        <w:t xml:space="preserve">The strict nucleotide sequence of each gene was bookended by 50-100 bp on each end to ensure that near identical gene sequences were diluted using contig-specific surrounding sequence. </w:t>
-      </w:r>
-      <w:r>
-        <w:t>Uniqueness</w:t>
-      </w:r>
-      <w:r>
-        <w:t xml:space="preserve"> was confirmed during </w:t>
-      </w:r>
-      <w:r>
-        <w:t xml:space="preserve">indexing, as Salmon detects and removes duplicates prior to mapping. </w:t>
-      </w:r>
-      <w:r>
-        <w:t>T</w:t>
-      </w:r>
-      <w:r>
-        <w:t xml:space="preserve">he entire workflow used to integrate the various sequence and gene feature files produced by Prokka, along with the functional &amp; </w:t>
-      </w:r>
-      <w:r>
-        <w:t>taxonomic</w:t>
-      </w:r>
-      <w:r>
-        <w:t xml:space="preserve"> annotation files produced by GHOSTKoala to eventually produce the abundance matrix is outlined in the `salmon_quant.sh` script. </w:t>
-      </w:r>
+      </w:pPr>
     </w:p>
     <w:p/>
     <w:p>
@@ -1040,7 +1093,11 @@
         </w:numPr>
       </w:pPr>
       <w:r>
-        <w:t>Robert M Bowers, Nikos C Kyrpides, Ramunas Stepanauskas, Miranda Harmon-Smith, Devin Doud, T B K Reddy, Frederik Schulz, Jessica Jarett, Adam R Rivers, Emiley A Eloe-Fadrosh, Susannah G Tringe, Natalia N Ivanova, Alex Copeland, Alicia Clum, Eric D Becraft, Rex R Malmstrom, Bruce Birren, Mircea Podar, Peer Bork, George M Weinstock, George M Garrity, Jeremy A Dodsworth, Shibu Yooseph, Granger Sutton, Frank O Glöckner, Jack A Gilbert, William C Nelson, Steven J Hallam, Sean P Jungbluth, Thijs J G Ettema, Scott Tighe, Konstantinos T Konstantinidis, Wen-Tso Liu, Brett J Baker, Thomas Rattei, Jonathan A Eisen, Brian Hedlund, Katherine D McMahon, Noah Fierer, Rob Knight, Rob Finn, Guy Cochrane, Ilene Karsch-Mizrachi, Gene W Tyson, Christian Rinke, The Genome Standards Consortium, Alla Lapidus, Folker Meyer, Pelin Yilmaz, Donovan H Parks, A Murat Eren, Lynn Schriml, Jillian F Banfield, Philip Hugenholtz &amp; Tanja Woyke. (2017). Minimum information about a single amplified genome (MISAG) and a metagenome-assembled genome (MIMAG) of bacteria and archaea. Nature Biotechnology  35(725–731)  doi:10.1038/nbt.3893</w:t>
+        <w:t>Robert M Bowers, Nikos C Kyrpides, Ramunas Stepanauskas, Miranda Harmon-Smith, Devin Doud, T B K Reddy, Frederik Schulz, Jessica Jarett, Adam R Rivers, Emiley A Eloe-</w:t>
+      </w:r>
+      <w:r>
+        <w:lastRenderedPageBreak/>
+        <w:t>Fadrosh, Susannah G Tringe, Natalia N Ivanova, Alex Copeland, Alicia Clum, Eric D Becraft, Rex R Malmstrom, Bruce Birren, Mircea Podar, Peer Bork, George M Weinstock, George M Garrity, Jeremy A Dodsworth, Shibu Yooseph, Granger Sutton, Frank O Glöckner, Jack A Gilbert, William C Nelson, Steven J Hallam, Sean P Jungbluth, Thijs J G Ettema, Scott Tighe, Konstantinos T Konstantinidis, Wen-Tso Liu, Brett J Baker, Thomas Rattei, Jonathan A Eisen, Brian Hedlund, Katherine D McMahon, Noah Fierer, Rob Knight, Rob Finn, Guy Cochrane, Ilene Karsch-Mizrachi, Gene W Tyson, Christian Rinke, The Genome Standards Consortium, Alla Lapidus, Folker Meyer, Pelin Yilmaz, Donovan H Parks, A Murat Eren, Lynn Schriml, Jillian F Banfield, Philip Hugenholtz &amp; Tanja Woyke. (2017). Minimum information about a single amplified genome (MISAG) and a metagenome-assembled genome (MIMAG) of bacteria and archaea. Nature Biotechnology  35(725–731)  doi:10.1038/nbt.3893</w:t>
       </w:r>
     </w:p>
     <w:p>
@@ -1052,7 +1109,6 @@
         </w:numPr>
       </w:pPr>
       <w:r>
-        <w:lastRenderedPageBreak/>
         <w:t>Kanehisa, M., Sato, Y., and Morishima, K. (2016) BlastKOALA and GhostKOALA: KEGG tools for functional characterization of genome and metagenome sequences. J. Mol. Biol. 428, 726-731 (</w:t>
       </w:r>
       <w:hyperlink r:id="rId7" w:history="1">
@@ -1254,6 +1310,7 @@
         </w:numPr>
       </w:pPr>
       <w:r>
+        <w:lastRenderedPageBreak/>
         <w:t>Cole, J. R., Chai, Tiedje, J. M., et al. (2006). The ribosomal database project (RDP-II): introducing myRDP space and quality controlled public data. Nucleic acids research, 35(1), D169-D172.</w:t>
       </w:r>
     </w:p>
@@ -1267,6 +1324,30 @@
       </w:pPr>
       <w:r>
         <w:t>Patro, R., Duggal, G., Love, M. I., Irizarry, R. A., &amp; Kingsford, C. (2017). Salmon provides fast and bias-aware quantification of transcript expression. Nature methods, 14(4), 417.</w:t>
+      </w:r>
+    </w:p>
+    <w:p>
+      <w:pPr>
+        <w:pStyle w:val="ListParagraph"/>
+        <w:numPr>
+          <w:ilvl w:val="0"/>
+          <w:numId w:val="2"/>
+        </w:numPr>
+      </w:pPr>
+      <w:r>
+        <w:t>Thrash ref</w:t>
+      </w:r>
+    </w:p>
+    <w:p>
+      <w:pPr>
+        <w:pStyle w:val="ListParagraph"/>
+        <w:numPr>
+          <w:ilvl w:val="0"/>
+          <w:numId w:val="2"/>
+        </w:numPr>
+      </w:pPr>
+      <w:r>
+        <w:t>Nucmer ref</w:t>
       </w:r>
     </w:p>
     <w:p/>

</xml_diff>

<commit_message>
added one axial specificity
</commit_message>
<xml_diff>
--- a/Data/BinningMethodsText.docx
+++ b/Data/BinningMethodsText.docx
@@ -439,16 +439,100 @@
         <w:t xml:space="preserve"> </w:t>
       </w:r>
       <w:r>
-        <w:t xml:space="preserve">to determine the closest matches between bin sets, Mummer was used to perform genome-to-genome alignments. The “--mum” tag was used to ensure only unique alignments on both reference and query were produced. The reciprocal homology was quantified </w:t>
+        <w:t xml:space="preserve">to determine the closest matches between bin sets, </w:t>
+      </w:r>
+      <w:r>
+        <w:rPr>
+          <w:i/>
+        </w:rPr>
+        <w:t>m</w:t>
+      </w:r>
+      <w:r>
+        <w:rPr>
+          <w:i/>
+        </w:rPr>
+        <w:t>ummer</w:t>
+      </w:r>
+      <w:r>
+        <w:t xml:space="preserve"> was used to perform genome-to-genome alignments. The “--mum” tag was used to ensure only unique alignments on both reference and query were produced.</w:t>
+      </w:r>
+      <w:r>
+        <w:t xml:space="preserve"> Alignments were filtered to only include regions with longer than 1 Kbp of homology.</w:t>
+      </w:r>
+      <w:r>
+        <w:t xml:space="preserve"> The reciprocal homology was quantified </w:t>
       </w:r>
       <w:r>
         <w:t>in the `</w:t>
       </w:r>
       <w:r>
-        <w:t>reciprocal_alignment.tsv` file.</w:t>
+        <w:t xml:space="preserve">reciprocal_alignment.tsv` file in the `Data/Thrash_Libs` directory. </w:t>
+      </w:r>
+      <w:r>
+        <w:t xml:space="preserve">This file contains </w:t>
+      </w:r>
+      <w:r>
+        <w:t xml:space="preserve">bin sizes, aligned fractions, aligned length, and the specificity of the match across their bins </w:t>
+      </w:r>
+      <w:r>
+        <w:t xml:space="preserve">. </w:t>
+      </w:r>
+      <w:r>
+        <w:t xml:space="preserve">Specificity is described by </w:t>
+      </w:r>
+      <w:r>
+        <w:t>the</w:t>
+      </w:r>
+      <w:r>
+        <w:t xml:space="preserve"> number of</w:t>
+      </w:r>
+      <w:r>
+        <w:t xml:space="preserve"> </w:t>
+      </w:r>
+      <w:r>
+        <w:t>hashes shared in the best match dividided by all matched hashes to all of their uploaded bins</w:t>
+      </w:r>
+      <w:r>
+        <w:t>.</w:t>
+      </w:r>
+      <w:r>
+        <w:t xml:space="preserve">  Hashes are the units of homology produced by MASH and was found to be correlated with </w:t>
+      </w:r>
+      <w:r>
+        <w:t xml:space="preserve">the ratio of </w:t>
+      </w:r>
+      <w:r>
+        <w:t>aligned basepair</w:t>
+      </w:r>
+      <w:r>
+        <w:t xml:space="preserve">s </w:t>
+      </w:r>
+      <w:r>
+        <w:t>to</w:t>
+      </w:r>
+      <w:r>
+        <w:t xml:space="preserve"> </w:t>
+      </w:r>
+      <w:r>
+        <w:t>total length</w:t>
       </w:r>
       <w:bookmarkStart w:id="0" w:name="_GoBack"/>
       <w:bookmarkEnd w:id="0"/>
+      <w:r>
+        <w:t>.</w:t>
+      </w:r>
+      <w:r>
+        <w:t xml:space="preserve"> </w:t>
+      </w:r>
+      <w:r>
+        <w:t xml:space="preserve">This cross homology was also tested between </w:t>
+      </w:r>
+      <w:r>
+        <w:t>all of the Mystic Lake bins</w:t>
+      </w:r>
+      <w:r>
+        <w:t xml:space="preserve"> and &gt;20% of two bins were the only significant values observed. </w:t>
+      </w:r>
     </w:p>
     <w:p/>
     <w:p>
@@ -461,6 +545,7 @@
         <w:rPr>
           <w:b/>
         </w:rPr>
+        <w:lastRenderedPageBreak/>
         <w:t xml:space="preserve">Linking </w:t>
       </w:r>
       <w:r>
@@ -520,11 +605,7 @@
         <w:t xml:space="preserve">in comparable samples to the top 500/1000. A total of 11 samples were </w:t>
       </w:r>
       <w:r>
-        <w:t xml:space="preserve">compared between library types including odd depths </w:t>
-      </w:r>
-      <w:r>
-        <w:lastRenderedPageBreak/>
-        <w:t>from 3 to 17 and 20, 21, and 22 meters. Abundances were normalized using the L1 norm</w:t>
+        <w:t>compared between library types including odd depths from 3 to 17 and 20, 21, and 22 meters. Abundances were normalized using the L1 norm</w:t>
       </w:r>
       <w:r>
         <w:t xml:space="preserve"> along both axes,</w:t>
@@ -1072,7 +1153,11 @@
         <w:t>taxonomic</w:t>
       </w:r>
       <w:r>
-        <w:t xml:space="preserve"> annotation files produced by GHOSTKoala to eventually produce the abundance matrix is outlined in the `salmon_quant.sh` script. </w:t>
+        <w:t xml:space="preserve"> annotation files produced by </w:t>
+      </w:r>
+      <w:r>
+        <w:lastRenderedPageBreak/>
+        <w:t xml:space="preserve">GHOSTKoala to eventually produce the abundance matrix is outlined in the `salmon_quant.sh` script. </w:t>
       </w:r>
     </w:p>
     <w:p/>
@@ -1093,11 +1178,7 @@
         </w:numPr>
       </w:pPr>
       <w:r>
-        <w:t>Robert M Bowers, Nikos C Kyrpides, Ramunas Stepanauskas, Miranda Harmon-Smith, Devin Doud, T B K Reddy, Frederik Schulz, Jessica Jarett, Adam R Rivers, Emiley A Eloe-</w:t>
-      </w:r>
-      <w:r>
-        <w:lastRenderedPageBreak/>
-        <w:t>Fadrosh, Susannah G Tringe, Natalia N Ivanova, Alex Copeland, Alicia Clum, Eric D Becraft, Rex R Malmstrom, Bruce Birren, Mircea Podar, Peer Bork, George M Weinstock, George M Garrity, Jeremy A Dodsworth, Shibu Yooseph, Granger Sutton, Frank O Glöckner, Jack A Gilbert, William C Nelson, Steven J Hallam, Sean P Jungbluth, Thijs J G Ettema, Scott Tighe, Konstantinos T Konstantinidis, Wen-Tso Liu, Brett J Baker, Thomas Rattei, Jonathan A Eisen, Brian Hedlund, Katherine D McMahon, Noah Fierer, Rob Knight, Rob Finn, Guy Cochrane, Ilene Karsch-Mizrachi, Gene W Tyson, Christian Rinke, The Genome Standards Consortium, Alla Lapidus, Folker Meyer, Pelin Yilmaz, Donovan H Parks, A Murat Eren, Lynn Schriml, Jillian F Banfield, Philip Hugenholtz &amp; Tanja Woyke. (2017). Minimum information about a single amplified genome (MISAG) and a metagenome-assembled genome (MIMAG) of bacteria and archaea. Nature Biotechnology  35(725–731)  doi:10.1038/nbt.3893</w:t>
+        <w:t>Robert M Bowers, Nikos C Kyrpides, Ramunas Stepanauskas, Miranda Harmon-Smith, Devin Doud, T B K Reddy, Frederik Schulz, Jessica Jarett, Adam R Rivers, Emiley A Eloe-Fadrosh, Susannah G Tringe, Natalia N Ivanova, Alex Copeland, Alicia Clum, Eric D Becraft, Rex R Malmstrom, Bruce Birren, Mircea Podar, Peer Bork, George M Weinstock, George M Garrity, Jeremy A Dodsworth, Shibu Yooseph, Granger Sutton, Frank O Glöckner, Jack A Gilbert, William C Nelson, Steven J Hallam, Sean P Jungbluth, Thijs J G Ettema, Scott Tighe, Konstantinos T Konstantinidis, Wen-Tso Liu, Brett J Baker, Thomas Rattei, Jonathan A Eisen, Brian Hedlund, Katherine D McMahon, Noah Fierer, Rob Knight, Rob Finn, Guy Cochrane, Ilene Karsch-Mizrachi, Gene W Tyson, Christian Rinke, The Genome Standards Consortium, Alla Lapidus, Folker Meyer, Pelin Yilmaz, Donovan H Parks, A Murat Eren, Lynn Schriml, Jillian F Banfield, Philip Hugenholtz &amp; Tanja Woyke. (2017). Minimum information about a single amplified genome (MISAG) and a metagenome-assembled genome (MIMAG) of bacteria and archaea. Nature Biotechnology  35(725–731)  doi:10.1038/nbt.3893</w:t>
       </w:r>
     </w:p>
     <w:p>
@@ -1278,6 +1359,7 @@
         </w:numPr>
       </w:pPr>
       <w:r>
+        <w:lastRenderedPageBreak/>
         <w:t>Yin Y, Mao X, Yang J, Chen X, Mao F, Xu Y. dbCAN: a web resource for automated carbohydrate-active enzyme annotation. Nucleic Acids Research. 2012;40(Web Server issue):W445-W451. doi:10.1093/nar/gks479.</w:t>
       </w:r>
     </w:p>
@@ -1310,7 +1392,6 @@
         </w:numPr>
       </w:pPr>
       <w:r>
-        <w:lastRenderedPageBreak/>
         <w:t>Cole, J. R., Chai, Tiedje, J. M., et al. (2006). The ribosomal database project (RDP-II): introducing myRDP space and quality controlled public data. Nucleic acids research, 35(1), D169-D172.</w:t>
       </w:r>
     </w:p>

</xml_diff>

<commit_message>
first draft of methods
</commit_message>
<xml_diff>
--- a/Data/BinningMethodsText.docx
+++ b/Data/BinningMethodsText.docx
@@ -436,130 +436,171 @@
         <w:t xml:space="preserve">Based on initial inspections, </w:t>
       </w:r>
       <w:r>
-        <w:t xml:space="preserve">the bins produced by maxbin2 most closely matched those uploaded by Thrash et al. </w:t>
+        <w:t xml:space="preserve">the bins produced by maxbin2 most closely matched </w:t>
+      </w:r>
+      <w:r>
+        <w:t>those uploaded by Thrash et al.. Furthermore, the refined &amp; reassembled bins produced by metaWRAP were restricted to &gt;70% completion and &lt;10% contamination, so the final output of the pipeline did not contain matches to the</w:t>
+      </w:r>
+      <w:r>
+        <w:t xml:space="preserve"> two smallest genome fragments </w:t>
+      </w:r>
+      <w:r>
+        <w:t>presented in Thrash et al. It is notable that even</w:t>
+      </w:r>
+      <w:r>
+        <w:t xml:space="preserve"> those bins that were clearly manually refined i.e. divided into multiple smaller bins and presented as distinct organisms (43-1/2 &amp; 45-1/2) were matched to unique bins produced by maxbin2.</w:t>
+      </w:r>
+    </w:p>
+    <w:p>
+      <w:r>
+        <w:tab/>
+      </w:r>
+      <w:r>
+        <w:rPr>
+          <w:i/>
+        </w:rPr>
+        <w:t>mash</w:t>
+      </w:r>
+      <w:r>
+        <w:rPr>
+          <w:i/>
+        </w:rPr>
+        <w:t xml:space="preserve"> </w:t>
+      </w:r>
+      <w:r>
+        <w:t xml:space="preserve">was used </w:t>
+      </w:r>
+      <w:r>
+        <w:t>to determine the closest matches between bin sets</w:t>
+      </w:r>
+      <w:r>
+        <w:t xml:space="preserve"> (15)</w:t>
+      </w:r>
+      <w:r>
+        <w:t>. Shared h</w:t>
+      </w:r>
+      <w:r>
+        <w:t xml:space="preserve">ashes are the units of homology produced by </w:t>
+      </w:r>
+      <w:r>
+        <w:rPr>
+          <w:i/>
+        </w:rPr>
+        <w:t>mash</w:t>
+      </w:r>
+      <w:r>
+        <w:t>. Despite having greater</w:t>
       </w:r>
       <w:bookmarkStart w:id="0" w:name="_GoBack"/>
       <w:bookmarkEnd w:id="0"/>
       <w:r>
+        <w:t xml:space="preserve"> sensitivity to mismatches and less accuracy than alignment-based comparisons, it was found to suitable for rapid similarity assessment. The degree of “concentration” or “specificity”</w:t>
+      </w:r>
+      <w:r>
+        <w:t xml:space="preserve"> of a match was derived from these data and was calculated as the r</w:t>
+      </w:r>
+      <w:r>
+        <w:t xml:space="preserve">atio of shared hashes between the query genome </w:t>
+      </w:r>
+      <w:r>
+        <w:lastRenderedPageBreak/>
+        <w:t xml:space="preserve">and the single best </w:t>
+      </w:r>
+      <w:r>
+        <w:t>reference</w:t>
+      </w:r>
+      <w:r>
+        <w:t xml:space="preserve"> genome, </w:t>
+      </w:r>
+      <w:r>
+        <w:t xml:space="preserve">divided by </w:t>
+      </w:r>
+      <w:r>
+        <w:t xml:space="preserve">the sum of </w:t>
+      </w:r>
+      <w:r>
+        <w:t xml:space="preserve">hashes shared </w:t>
+      </w:r>
+      <w:r>
+        <w:t>with</w:t>
+      </w:r>
+      <w:r>
+        <w:t xml:space="preserve"> all members of the reference set. This value was calculated for members of a match to determine the degree of dispersion of a given MAG across the entire other bin set. </w:t>
+      </w:r>
+      <w:r>
+        <w:t xml:space="preserve">These data, as well as the others described in this section are </w:t>
+      </w:r>
+      <w:r>
+        <w:t xml:space="preserve">contained with </w:t>
+      </w:r>
+      <w:r>
+        <w:t xml:space="preserve">the </w:t>
+      </w:r>
+      <w:r>
+        <w:t>`reciprocal_alignment.tsv`</w:t>
+      </w:r>
+      <w:r>
+        <w:t xml:space="preserve"> file in the `</w:t>
+      </w:r>
+      <w:r>
+        <w:t>Data/Thrash_Libs` directory</w:t>
+      </w:r>
+      <w:r>
+        <w:t xml:space="preserve"> of the repository.</w:t>
+      </w:r>
+    </w:p>
+    <w:p>
+      <w:pPr>
+        <w:ind w:firstLine="720"/>
+      </w:pPr>
+      <w:r>
+        <w:rPr>
+          <w:i/>
+        </w:rPr>
+        <w:t>m</w:t>
+      </w:r>
+      <w:r>
+        <w:rPr>
+          <w:i/>
+        </w:rPr>
+        <w:t>ummer</w:t>
+      </w:r>
+      <w:r>
+        <w:t xml:space="preserve"> was used to perform genome-to-genome alignments</w:t>
+      </w:r>
+      <w:r>
+        <w:t xml:space="preserve"> (16)</w:t>
+      </w:r>
+      <w:r>
+        <w:t>. The “--mum” tag was used to ensure only unique alignments on both reference and query were produced.</w:t>
+      </w:r>
+      <w:r>
+        <w:t xml:space="preserve"> Alignments were filtered to only include regions with longer than 1 Kbp of homology.</w:t>
+      </w:r>
+      <w:r>
         <w:t xml:space="preserve"> </w:t>
       </w:r>
-    </w:p>
-    <w:p/>
-    <w:p>
-      <w:r>
-        <w:t xml:space="preserve">After using </w:t>
-      </w:r>
-      <w:r>
-        <w:rPr>
-          <w:i/>
-        </w:rPr>
-        <w:t>mash</w:t>
-      </w:r>
-      <w:r>
-        <w:rPr>
-          <w:i/>
-        </w:rPr>
+      <w:r>
+        <w:t xml:space="preserve">The genome size and the </w:t>
+      </w:r>
+      <w:r>
+        <w:t>fraction of</w:t>
+      </w:r>
+      <w:r>
+        <w:t xml:space="preserve"> the</w:t>
+      </w:r>
+      <w:r>
         <w:t xml:space="preserve"> </w:t>
       </w:r>
       <w:r>
-        <w:t xml:space="preserve">to determine the closest matches between bin sets, </w:t>
-      </w:r>
-      <w:r>
-        <w:rPr>
-          <w:i/>
-        </w:rPr>
-        <w:t>m</w:t>
-      </w:r>
-      <w:r>
-        <w:rPr>
-          <w:i/>
-        </w:rPr>
-        <w:t>ummer</w:t>
-      </w:r>
-      <w:r>
-        <w:t xml:space="preserve"> was used to perform genome-to-genome alignments. The “--mum” tag was used to ensure only unique alignments on both reference and query were produced.</w:t>
-      </w:r>
-      <w:r>
-        <w:t xml:space="preserve"> Alignments were filtered to only include regions with longer than 1 Kbp of homology.</w:t>
-      </w:r>
-      <w:r>
-        <w:t xml:space="preserve"> The reciprocal homology was quantified </w:t>
-      </w:r>
-      <w:r>
-        <w:t>in the `</w:t>
-      </w:r>
-      <w:r>
-        <w:t xml:space="preserve">reciprocal_alignment.tsv` file in the `Data/Thrash_Libs` directory. </w:t>
-      </w:r>
-      <w:r>
-        <w:t xml:space="preserve">This file contains </w:t>
-      </w:r>
-      <w:r>
-        <w:t xml:space="preserve">bin sizes, aligned fractions, aligned length, and the specificity of the match across their bins </w:t>
-      </w:r>
-      <w:r>
-        <w:t xml:space="preserve">. </w:t>
-      </w:r>
-      <w:r>
-        <w:t xml:space="preserve">Specificity is described by </w:t>
-      </w:r>
-      <w:r>
-        <w:t>the</w:t>
-      </w:r>
-      <w:r>
-        <w:t xml:space="preserve"> number of</w:t>
-      </w:r>
-      <w:r>
-        <w:t xml:space="preserve"> </w:t>
-      </w:r>
-      <w:r>
-        <w:t>hashes shared in the best match dividided by all matched hashes to all of their uploaded bins</w:t>
-      </w:r>
-      <w:r>
-        <w:t>.</w:t>
-      </w:r>
-      <w:r>
-        <w:t xml:space="preserve">  Hashes are the units of homology produced by MASH and was found to be correlated with </w:t>
-      </w:r>
-      <w:r>
-        <w:t xml:space="preserve">the ratio of </w:t>
-      </w:r>
-      <w:r>
-        <w:t>aligned basepair</w:t>
-      </w:r>
-      <w:r>
-        <w:t xml:space="preserve">s </w:t>
-      </w:r>
-      <w:r>
-        <w:t>to</w:t>
-      </w:r>
-      <w:r>
-        <w:t xml:space="preserve"> </w:t>
-      </w:r>
-      <w:r>
-        <w:t>total length</w:t>
-      </w:r>
-      <w:r>
-        <w:t>.</w:t>
-      </w:r>
-      <w:r>
-        <w:t xml:space="preserve"> </w:t>
-      </w:r>
-      <w:r>
-        <w:t xml:space="preserve">This </w:t>
-      </w:r>
-      <w:r>
-        <w:lastRenderedPageBreak/>
-        <w:t xml:space="preserve">cross homology was also tested between </w:t>
-      </w:r>
-      <w:r>
-        <w:t>all of the Mystic Lake bins</w:t>
-      </w:r>
-      <w:r>
-        <w:t xml:space="preserve"> and &gt;20% of two bins were the only significant values observed. </w:t>
-      </w:r>
-    </w:p>
-    <w:p/>
+        <w:t xml:space="preserve">genome aligned for both members of a match are shown in the file mentioned above. </w:t>
+      </w:r>
+    </w:p>
+    <w:p>
+      <w:pPr>
+        <w:ind w:firstLine="720"/>
+      </w:pPr>
+    </w:p>
     <w:p>
       <w:pPr>
         <w:rPr>
@@ -1098,7 +1139,11 @@
         <w:t>tolerance was trained on these bins and was observed to be different for the amplicon library data (0.0251), as compared to shotgun library data (0.176).</w:t>
       </w:r>
       <w:r>
-        <w:t xml:space="preserve"> The preprocess and assignment routines are outlined in the `assign_bin_16s.py` script and in annotated form in the `</w:t>
+        <w:t xml:space="preserve"> The preprocess and </w:t>
+      </w:r>
+      <w:r>
+        <w:lastRenderedPageBreak/>
+        <w:t>assignment routines are outlined in the `assign_bin_16s.py` script and in annotated form in the `</w:t>
       </w:r>
       <w:r>
         <w:t>16S_to_Bin_Matching</w:t>
@@ -1159,7 +1204,6 @@
         <w:t xml:space="preserve">The strict nucleotide sequence of each gene was bookended by 50-100 bp on each end to ensure that near identical gene sequences were diluted using contig-specific surrounding sequence. </w:t>
       </w:r>
       <w:r>
-        <w:lastRenderedPageBreak/>
         <w:t>Uniqueness</w:t>
       </w:r>
       <w:r>
@@ -1199,7 +1243,16 @@
         </w:numPr>
       </w:pPr>
       <w:r>
-        <w:t>Robert M Bowers, Nikos C Kyrpides, Ramunas Stepanauskas, Miranda Harmon-Smith, Devin Doud, T B K Reddy, Frederik Schulz, Jessica Jarett, Adam R Rivers, Emiley A Eloe-Fadrosh, Susannah G Tringe, Natalia N Ivanova, Alex Copeland, Alicia Clum, Eric D Becraft, Rex R Malmstrom, Bruce Birren, Mircea Podar, Peer Bork, George M Weinstock, George M Garrity, Jeremy A Dodsworth, Shibu Yooseph, Granger Sutton, Frank O Glöckner, Jack A Gilbert, William C Nelson, Steven J Hallam, Sean P Jungbluth, Thijs J G Ettema, Scott Tighe, Konstantinos T Konstantinidis, Wen-Tso Liu, Brett J Baker, Thomas Rattei, Jonathan A Eisen, Brian Hedlund, Katherine D McMahon, Noah Fierer, Rob Knight, Rob Finn, Guy Cochrane, Ilene Karsch-Mizrachi, Gene W Tyson, Christian Rinke, The Genome Standards Consortium, Alla Lapidus, Folker Meyer, Pelin Yilmaz, Donovan H Parks, A Murat Eren, Lynn Schriml, Jillian F Banfield, Philip Hugenholtz &amp; Tanja Woyke. (2017). Minimum information about a single amplified genome (MISAG) and a metagenome-assembled genome (MIMAG) of bacteria and archaea. Nature Biotechnology  35(725–731)  doi:10.1038/nbt.3893</w:t>
+        <w:t>Bowers, R. M</w:t>
+      </w:r>
+      <w:r>
+        <w:t>.</w:t>
+      </w:r>
+      <w:r>
+        <w:t xml:space="preserve"> et al.</w:t>
+      </w:r>
+      <w:r>
+        <w:t xml:space="preserve"> (2017). Minimum information about a single amplified genome (MISAG) and a metagenome-assembled genome (MIMAG) of bacteria and archaea. Nature Biotechnology  35(725–731)  doi:10.1038/nbt.3893</w:t>
       </w:r>
     </w:p>
     <w:p>
@@ -1296,13 +1349,31 @@
         </w:numPr>
       </w:pPr>
       <w:r>
-        <w:t>Bankevich A., Nurk S., Antipov D., Gurevich A., Dvorkin M., Kulikov A. S., Lesin V., Nikolenko S., Pham S., Prjibelski A., Pyshkin A., Sirotkin A., Vyahhi N., Tesler G., Alekseyev M. A., Pevzner P. A. SPAdes: A New Genome Assembly Algorithm and Its Applicat</w:t>
+        <w:t xml:space="preserve">Bankevich A., </w:t>
+      </w:r>
+      <w:r>
+        <w:t>et al.</w:t>
+      </w:r>
+      <w:r>
+        <w:t xml:space="preserve"> </w:t>
+      </w:r>
+      <w:r>
+        <w:t xml:space="preserve">(2012) </w:t>
+      </w:r>
+      <w:r>
+        <w:t>SPAdes: A New Genome Assembly Algorithm and Its Applicat</w:t>
       </w:r>
       <w:r>
         <w:t xml:space="preserve">ions to Single-Cell Sequencing. </w:t>
       </w:r>
       <w:r>
-        <w:t>Journal of Computational Biology, 2012</w:t>
+        <w:t>Journa</w:t>
+      </w:r>
+      <w:r>
+        <w:t xml:space="preserve">l of Computational Biology. </w:t>
+      </w:r>
+      <w:r>
+        <w:t>19.5 (2012): 455-477.</w:t>
       </w:r>
     </w:p>
     <w:p>
@@ -1314,7 +1385,19 @@
         </w:numPr>
       </w:pPr>
       <w:r>
-        <w:t>Seemann T. Prokka: rapid prokaryotic genome annotation. Bioinformatics. 2014 Jul 15;30(14):2068-9.</w:t>
+        <w:t xml:space="preserve">Seemann T. </w:t>
+      </w:r>
+      <w:r>
+        <w:t xml:space="preserve">(2014) </w:t>
+      </w:r>
+      <w:r>
+        <w:t>Prokka: rapid prokaryotic genome annota</w:t>
+      </w:r>
+      <w:r>
+        <w:t>tion. Bioinformatics.</w:t>
+      </w:r>
+      <w:r>
+        <w:t xml:space="preserve"> 15;30(14):2068-9.</w:t>
       </w:r>
     </w:p>
     <w:p>
@@ -1350,7 +1433,6 @@
         </w:numPr>
       </w:pPr>
       <w:r>
-        <w:lastRenderedPageBreak/>
         <w:t>Anantharaman</w:t>
       </w:r>
       <w:r>
@@ -1381,6 +1463,7 @@
         </w:numPr>
       </w:pPr>
       <w:r>
+        <w:lastRenderedPageBreak/>
         <w:t>Yin Y, Mao X, Yang J, Chen X, Mao F, Xu Y. dbCAN: a web resource for automated carbohydrate-active enzyme annotation. Nucleic Acids Research. 2012;40(Web Server issue):W445-W451. doi:10.1093/nar/gks479.</w:t>
       </w:r>
     </w:p>
@@ -1437,7 +1520,7 @@
         </w:numPr>
       </w:pPr>
       <w:r>
-        <w:t>Thrash ref</w:t>
+        <w:t xml:space="preserve">Thrash, JC. (2017) Metabolic Roles of Uncultivated Bacterioplankton Lineages in the Northern Gulf of Mexico “Dead Zone”.  mBio. 8(5) e01017-17 </w:t>
       </w:r>
     </w:p>
     <w:p>
@@ -1449,7 +1532,45 @@
         </w:numPr>
       </w:pPr>
       <w:r>
-        <w:t>Nucmer ref</w:t>
+        <w:t xml:space="preserve">Ondov, B.P et. al (2016) Mash: fast genome and metagenome distance estimation using MinHash. Genome Biology. 2016 17:132 </w:t>
+      </w:r>
+      <w:hyperlink r:id="rId10" w:history="1">
+        <w:r>
+          <w:rPr>
+            <w:rStyle w:val="Hyperlink"/>
+          </w:rPr>
+          <w:t>https://doi.org/10.1186/s13059-016-0997-x</w:t>
+        </w:r>
+      </w:hyperlink>
+    </w:p>
+    <w:p>
+      <w:pPr>
+        <w:pStyle w:val="ListParagraph"/>
+        <w:numPr>
+          <w:ilvl w:val="0"/>
+          <w:numId w:val="2"/>
+        </w:numPr>
+      </w:pPr>
+      <w:r>
+        <w:t xml:space="preserve">Marçais, </w:t>
+      </w:r>
+      <w:r>
+        <w:t>G</w:t>
+      </w:r>
+      <w:r>
+        <w:t xml:space="preserve">, et al. "MUMmer4: A fast and versatile </w:t>
+      </w:r>
+      <w:r>
+        <w:t>genome alignment system." PLoS C</w:t>
+      </w:r>
+      <w:r>
+        <w:t xml:space="preserve">omputational </w:t>
+      </w:r>
+      <w:r>
+        <w:t>B</w:t>
+      </w:r>
+      <w:r>
+        <w:t>iology 14.1 (2018): e1005944.</w:t>
       </w:r>
     </w:p>
     <w:p/>

</xml_diff>

<commit_message>
firster draft of methods
</commit_message>
<xml_diff>
--- a/Data/BinningMethodsText.docx
+++ b/Data/BinningMethodsText.docx
@@ -427,19 +427,34 @@
         <w:t xml:space="preserve">were compared to </w:t>
       </w:r>
       <w:r>
-        <w:t>metagenomic-assembled genomes</w:t>
-      </w:r>
-      <w:r>
-        <w:t xml:space="preserve"> uploaded and published to the IMG database. </w:t>
+        <w:t xml:space="preserve">metagenomic-assembled genomes uploaded and published to the IMG database. </w:t>
       </w:r>
       <w:r>
         <w:t xml:space="preserve">Based on initial inspections, </w:t>
       </w:r>
       <w:r>
-        <w:t xml:space="preserve">the bins produced by maxbin2 most closely matched </w:t>
-      </w:r>
-      <w:r>
-        <w:t>those uploaded by Thrash et al.. Furthermore, the refined &amp; reassembled bins produced by metaWRAP were restricted to &gt;70% completion and &lt;10% contamination, so the final output of the pipeline did not contain matches to the</w:t>
+        <w:t xml:space="preserve">the bins produced by </w:t>
+      </w:r>
+      <w:r>
+        <w:rPr>
+          <w:i/>
+        </w:rPr>
+        <w:t>maxbin2</w:t>
+      </w:r>
+      <w:r>
+        <w:t xml:space="preserve"> most closely matched </w:t>
+      </w:r>
+      <w:r>
+        <w:t xml:space="preserve">those uploaded by Thrash et al.. Furthermore, the refined &amp; reassembled bins produced by </w:t>
+      </w:r>
+      <w:r>
+        <w:rPr>
+          <w:i/>
+        </w:rPr>
+        <w:t>metaWRAP</w:t>
+      </w:r>
+      <w:r>
+        <w:t xml:space="preserve"> were restricted to &gt;70% completion and &lt;10% contamination, so the final output of the pipeline did not contain matches to the</w:t>
       </w:r>
       <w:r>
         <w:t xml:space="preserve"> two smallest genome fragments </w:t>
@@ -448,7 +463,16 @@
         <w:t>presented in Thrash et al. It is notable that even</w:t>
       </w:r>
       <w:r>
-        <w:t xml:space="preserve"> those bins that were clearly manually refined i.e. divided into multiple smaller bins and presented as distinct organisms (43-1/2 &amp; 45-1/2) were matched to unique bins produced by maxbin2.</w:t>
+        <w:t xml:space="preserve"> those bins that were clearly manually refined i.e. divided into multiple smaller bins and presented as distinct organisms (43-1/2 &amp; 45-1/2) were matched to unique bins produced by </w:t>
+      </w:r>
+      <w:r>
+        <w:rPr>
+          <w:i/>
+        </w:rPr>
+        <w:t>maxbin2</w:t>
+      </w:r>
+      <w:r>
+        <w:t>.</w:t>
       </w:r>
     </w:p>
     <w:p>
@@ -477,10 +501,7 @@
         <w:t xml:space="preserve"> (15)</w:t>
       </w:r>
       <w:r>
-        <w:t>. Shared h</w:t>
-      </w:r>
-      <w:r>
-        <w:t xml:space="preserve">ashes are the units of homology produced by </w:t>
+        <w:t xml:space="preserve">. Shared hashes are the units of homology produced by </w:t>
       </w:r>
       <w:r>
         <w:rPr>
@@ -489,12 +510,7 @@
         <w:t>mash</w:t>
       </w:r>
       <w:r>
-        <w:t>. Despite having greater</w:t>
-      </w:r>
-      <w:bookmarkStart w:id="0" w:name="_GoBack"/>
-      <w:bookmarkEnd w:id="0"/>
-      <w:r>
-        <w:t xml:space="preserve"> sensitivity to mismatches and less accuracy than alignment-based comparisons, it was found to suitable for rapid similarity assessment. The degree of “concentration” or “specificity”</w:t>
+        <w:t>. Despite having greater sensitivity to mismatches and less accuracy than alignment-based comparisons, it was found to suitable for rapid similarity assessment. The degree of “concentration” or “specificity”</w:t>
       </w:r>
       <w:r>
         <w:t xml:space="preserve"> of a match was derived from these data and was calculated as the r</w:t>
@@ -534,19 +550,7 @@
         <w:t xml:space="preserve">contained with </w:t>
       </w:r>
       <w:r>
-        <w:t xml:space="preserve">the </w:t>
-      </w:r>
-      <w:r>
-        <w:t>`reciprocal_alignment.tsv`</w:t>
-      </w:r>
-      <w:r>
-        <w:t xml:space="preserve"> file in the `</w:t>
-      </w:r>
-      <w:r>
-        <w:t>Data/Thrash_Libs` directory</w:t>
-      </w:r>
-      <w:r>
-        <w:t xml:space="preserve"> of the repository.</w:t>
+        <w:t>the `reciprocal_alignment.tsv` file in the `Data/Thrash_Libs` directory of the repository.</w:t>
       </w:r>
     </w:p>
     <w:p>
@@ -679,7 +683,13 @@
         <w:t xml:space="preserve"> within each </w:t>
       </w:r>
       <w:r>
-        <w:t>composition vector and then within each amplicon/bin</w:t>
+        <w:t xml:space="preserve">composition vector </w:t>
+      </w:r>
+      <w:r>
+        <w:t xml:space="preserve">first </w:t>
+      </w:r>
+      <w:r>
+        <w:t>and then within each amplicon/bin</w:t>
       </w:r>
       <w:r>
         <w:t xml:space="preserve">. </w:t>
@@ -856,13 +866,7 @@
                         <w:rPr>
                           <w:rFonts w:ascii="Cambria Math" w:hAnsi="Cambria Math"/>
                         </w:rPr>
-                        <m:t>i</m:t>
-                      </m:r>
-                      <m:r>
-                        <w:rPr>
-                          <w:rFonts w:ascii="Cambria Math" w:hAnsi="Cambria Math"/>
-                        </w:rPr>
-                        <m:t>j</m:t>
+                        <m:t>ij</m:t>
                       </m:r>
                     </m:sub>
                   </m:sSub>
@@ -944,10 +948,7 @@
         <w:ind w:firstLine="720"/>
       </w:pPr>
       <w:r>
-        <w:t>T</w:t>
-      </w:r>
-      <w:r>
-        <w:t>he product of the length of contig (</w:t>
+        <w:t>The product of the length of contig (</w:t>
       </w:r>
       <w:r>
         <w:rPr>
@@ -988,10 +989,7 @@
         <w:t>j</w:t>
       </w:r>
       <w:r>
-        <w:t xml:space="preserve"> was summed across </w:t>
-      </w:r>
-      <w:r>
-        <w:t xml:space="preserve">all </w:t>
+        <w:t xml:space="preserve"> was summed across all </w:t>
       </w:r>
       <w:r>
         <w:rPr>
@@ -1000,13 +998,7 @@
         <w:t>N</w:t>
       </w:r>
       <w:r>
-        <w:t xml:space="preserve"> contigs assigned to the bin </w:t>
-      </w:r>
-      <w:r>
-        <w:t>and then</w:t>
-      </w:r>
-      <w:r>
-        <w:t xml:space="preserve"> divided by total length of the bin genome. </w:t>
+        <w:t xml:space="preserve"> contigs assigned to the bin and then divided by total length of the bin genome. </w:t>
       </w:r>
       <w:r>
         <w:t>The</w:t>
@@ -1103,13 +1095,7 @@
         <w:t xml:space="preserve"> on L1 normalized vectors</w:t>
       </w:r>
       <w:r>
-        <w:t>. T</w:t>
-      </w:r>
-      <w:r>
-        <w:t xml:space="preserve">he fraction of matching taxonomic labels </w:t>
-      </w:r>
-      <w:r>
-        <w:t xml:space="preserve">was then subtracted from the distance to produce a combined distance metric ranging from 1 to -1, where the latter represents a perfect match. </w:t>
+        <w:t xml:space="preserve">. The fraction of matching taxonomic labels was then subtracted from the distance to produce a combined distance metric ranging from 1 to -1, where the latter represents a perfect match. </w:t>
       </w:r>
       <w:r>
         <w:t xml:space="preserve">The tolerance of this metric for producing correct matches </w:t>
@@ -1201,16 +1187,25 @@
         <w:t xml:space="preserve">). </w:t>
       </w:r>
       <w:r>
-        <w:t xml:space="preserve">The strict nucleotide sequence of each gene was bookended by 50-100 bp on each end to ensure that near identical gene sequences were diluted using contig-specific surrounding sequence. </w:t>
+        <w:t>The strict nucleotide sequence of each gene was bookended by 50-100 bp on each end to ensure that near identical gene sequences</w:t>
+      </w:r>
+      <w:r>
+        <w:t xml:space="preserve"> on distinct contigs</w:t>
+      </w:r>
+      <w:r>
+        <w:t xml:space="preserve"> were </w:t>
+      </w:r>
+      <w:r>
+        <w:t>not conflated</w:t>
+      </w:r>
+      <w:r>
+        <w:t xml:space="preserve">. </w:t>
       </w:r>
       <w:r>
         <w:t>Uniqueness</w:t>
       </w:r>
       <w:r>
-        <w:t xml:space="preserve"> was confirmed during </w:t>
-      </w:r>
-      <w:r>
-        <w:t xml:space="preserve">indexing, as Salmon detects and removes duplicates prior to mapping. </w:t>
+        <w:t xml:space="preserve"> was confirmed during indexing, as Salmon detects and removes duplicates prior to mapping. </w:t>
       </w:r>
       <w:r>
         <w:t>T</w:t>
@@ -1224,14 +1219,8 @@
       <w:r>
         <w:t xml:space="preserve"> annotation files produced by GHOSTKoala to eventually produce the abundance matrix is outlined in the `salmon_quant.sh` script. </w:t>
       </w:r>
-    </w:p>
-    <w:p/>
-    <w:p>
-      <w:pPr>
-        <w:rPr>
-          <w:b/>
-        </w:rPr>
-      </w:pPr>
+      <w:bookmarkStart w:id="0" w:name="_GoBack"/>
+      <w:bookmarkEnd w:id="0"/>
     </w:p>
     <w:p/>
     <w:p>
@@ -1290,10 +1279,7 @@
         <w:t xml:space="preserve">Raethong, N., et. al. </w:t>
       </w:r>
       <w:r>
-        <w:t>(2016)</w:t>
-      </w:r>
-      <w:r>
-        <w:t xml:space="preserve"> </w:t>
+        <w:t xml:space="preserve">(2016) </w:t>
       </w:r>
       <w:r>
         <w:t>Sequence- and Structure-Based Functional Annotation and Assessment of Metabolic Transporters in Aspergillus oryzae: A Representative Case Study</w:t>
@@ -1325,19 +1311,7 @@
         </w:numPr>
       </w:pPr>
       <w:r>
-        <w:t>J. Drög</w:t>
-      </w:r>
-      <w:r>
-        <w:t xml:space="preserve">e, I. Gregor, and A. C. McHardy. </w:t>
-      </w:r>
-      <w:r>
-        <w:t>Taxator-tk: precise taxonomic assignment of metagenomes by fast approximation of evolutionary neighborhoods</w:t>
-      </w:r>
-      <w:r>
-        <w:t xml:space="preserve">. </w:t>
-      </w:r>
-      <w:r>
-        <w:t>Bioinformatics 2015 31: 817-824.doi: 10.1093/bioinformatics/btu745</w:t>
+        <w:t>J. Dröge, I. Gregor, and A. C. McHardy. Taxator-tk: precise taxonomic assignment of metagenomes by fast approximation of evolutionary neighborhoods. Bioinformatics 2015 31: 817-824.doi: 10.1093/bioinformatics/btu745</w:t>
       </w:r>
     </w:p>
     <w:p>
@@ -1463,7 +1437,6 @@
         </w:numPr>
       </w:pPr>
       <w:r>
-        <w:lastRenderedPageBreak/>
         <w:t>Yin Y, Mao X, Yang J, Chen X, Mao F, Xu Y. dbCAN: a web resource for automated carbohydrate-active enzyme annotation. Nucleic Acids Research. 2012;40(Web Server issue):W445-W451. doi:10.1093/nar/gks479.</w:t>
       </w:r>
     </w:p>
@@ -1476,6 +1449,7 @@
         </w:numPr>
       </w:pPr>
       <w:r>
+        <w:lastRenderedPageBreak/>
         <w:t xml:space="preserve">Uritskiy, G.V. et al. (2018) MetaWRAP - a flexible pipeline for genome-resolved metagenomic data analysis. BioRxiv doi: </w:t>
       </w:r>
       <w:hyperlink r:id="rId9" w:history="1">

</xml_diff>